<commit_message>
Se actualiza el documento y se agregan pruebas unitarias
</commit_message>
<xml_diff>
--- a/resources/TareaPSP21.docx
+++ b/resources/TareaPSP21.docx
@@ -3107,12 +3107,6 @@
         <w:gridCol w:w="1620"/>
       </w:tblGrid>
       <w:tr>
-        <w:tblPrEx>
-          <w:tblCellMar>
-            <w:top w:w="0" w:type="dxa"/>
-            <w:bottom w:w="0" w:type="dxa"/>
-          </w:tblCellMar>
-        </w:tblPrEx>
         <w:trPr>
           <w:cantSplit/>
         </w:trPr>
@@ -3213,12 +3207,6 @@
         </w:tc>
       </w:tr>
       <w:tr>
-        <w:tblPrEx>
-          <w:tblCellMar>
-            <w:top w:w="0" w:type="dxa"/>
-            <w:bottom w:w="0" w:type="dxa"/>
-          </w:tblCellMar>
-        </w:tblPrEx>
         <w:trPr>
           <w:cantSplit/>
         </w:trPr>
@@ -3304,12 +3292,6 @@
         </w:tc>
       </w:tr>
       <w:tr>
-        <w:tblPrEx>
-          <w:tblCellMar>
-            <w:top w:w="0" w:type="dxa"/>
-            <w:bottom w:w="0" w:type="dxa"/>
-          </w:tblCellMar>
-        </w:tblPrEx>
         <w:trPr>
           <w:cantSplit/>
         </w:trPr>
@@ -3425,12 +3407,6 @@
         <w:gridCol w:w="1224"/>
       </w:tblGrid>
       <w:tr>
-        <w:tblPrEx>
-          <w:tblCellMar>
-            <w:top w:w="0" w:type="dxa"/>
-            <w:bottom w:w="0" w:type="dxa"/>
-          </w:tblCellMar>
-        </w:tblPrEx>
         <w:trPr>
           <w:cantSplit/>
         </w:trPr>
@@ -3561,12 +3537,6 @@
         </w:tc>
       </w:tr>
       <w:tr>
-        <w:tblPrEx>
-          <w:tblCellMar>
-            <w:top w:w="0" w:type="dxa"/>
-            <w:bottom w:w="0" w:type="dxa"/>
-          </w:tblCellMar>
-        </w:tblPrEx>
         <w:trPr>
           <w:cantSplit/>
         </w:trPr>
@@ -3687,12 +3657,6 @@
         </w:tc>
       </w:tr>
       <w:tr>
-        <w:tblPrEx>
-          <w:tblCellMar>
-            <w:top w:w="0" w:type="dxa"/>
-            <w:bottom w:w="0" w:type="dxa"/>
-          </w:tblCellMar>
-        </w:tblPrEx>
         <w:trPr>
           <w:cantSplit/>
         </w:trPr>
@@ -3817,12 +3781,6 @@
         </w:tc>
       </w:tr>
       <w:tr>
-        <w:tblPrEx>
-          <w:tblCellMar>
-            <w:top w:w="0" w:type="dxa"/>
-            <w:bottom w:w="0" w:type="dxa"/>
-          </w:tblCellMar>
-        </w:tblPrEx>
         <w:trPr>
           <w:cantSplit/>
         </w:trPr>
@@ -3946,12 +3904,6 @@
         </w:tc>
       </w:tr>
       <w:tr>
-        <w:tblPrEx>
-          <w:tblCellMar>
-            <w:top w:w="0" w:type="dxa"/>
-            <w:bottom w:w="0" w:type="dxa"/>
-          </w:tblCellMar>
-        </w:tblPrEx>
         <w:trPr>
           <w:cantSplit/>
         </w:trPr>
@@ -4061,12 +4013,6 @@
         </w:tc>
       </w:tr>
       <w:tr>
-        <w:tblPrEx>
-          <w:tblCellMar>
-            <w:top w:w="0" w:type="dxa"/>
-            <w:bottom w:w="0" w:type="dxa"/>
-          </w:tblCellMar>
-        </w:tblPrEx>
         <w:trPr>
           <w:cantSplit/>
         </w:trPr>
@@ -4163,12 +4109,6 @@
         </w:tc>
       </w:tr>
       <w:tr>
-        <w:tblPrEx>
-          <w:tblCellMar>
-            <w:top w:w="0" w:type="dxa"/>
-            <w:bottom w:w="0" w:type="dxa"/>
-          </w:tblCellMar>
-        </w:tblPrEx>
         <w:trPr>
           <w:cantSplit/>
         </w:trPr>
@@ -4298,12 +4238,6 @@
         </w:tc>
       </w:tr>
       <w:tr>
-        <w:tblPrEx>
-          <w:tblCellMar>
-            <w:top w:w="0" w:type="dxa"/>
-            <w:bottom w:w="0" w:type="dxa"/>
-          </w:tblCellMar>
-        </w:tblPrEx>
         <w:trPr>
           <w:cantSplit/>
         </w:trPr>
@@ -4428,12 +4362,6 @@
         </w:tc>
       </w:tr>
       <w:tr>
-        <w:tblPrEx>
-          <w:tblCellMar>
-            <w:top w:w="0" w:type="dxa"/>
-            <w:bottom w:w="0" w:type="dxa"/>
-          </w:tblCellMar>
-        </w:tblPrEx>
         <w:trPr>
           <w:cantSplit/>
         </w:trPr>
@@ -4566,12 +4494,6 @@
         </w:tc>
       </w:tr>
       <w:tr>
-        <w:tblPrEx>
-          <w:tblCellMar>
-            <w:top w:w="0" w:type="dxa"/>
-            <w:bottom w:w="0" w:type="dxa"/>
-          </w:tblCellMar>
-        </w:tblPrEx>
         <w:trPr>
           <w:cantSplit/>
         </w:trPr>
@@ -4696,12 +4618,6 @@
         </w:tc>
       </w:tr>
       <w:tr>
-        <w:tblPrEx>
-          <w:tblCellMar>
-            <w:top w:w="0" w:type="dxa"/>
-            <w:bottom w:w="0" w:type="dxa"/>
-          </w:tblCellMar>
-        </w:tblPrEx>
         <w:trPr>
           <w:cantSplit/>
         </w:trPr>
@@ -4834,12 +4750,6 @@
         </w:tc>
       </w:tr>
       <w:tr>
-        <w:tblPrEx>
-          <w:tblCellMar>
-            <w:top w:w="0" w:type="dxa"/>
-            <w:bottom w:w="0" w:type="dxa"/>
-          </w:tblCellMar>
-        </w:tblPrEx>
         <w:trPr>
           <w:cantSplit/>
         </w:trPr>
@@ -4976,12 +4886,6 @@
         </w:tc>
       </w:tr>
       <w:tr>
-        <w:tblPrEx>
-          <w:tblCellMar>
-            <w:top w:w="0" w:type="dxa"/>
-            <w:bottom w:w="0" w:type="dxa"/>
-          </w:tblCellMar>
-        </w:tblPrEx>
         <w:trPr>
           <w:cantSplit/>
         </w:trPr>
@@ -5118,12 +5022,6 @@
         </w:tc>
       </w:tr>
       <w:tr>
-        <w:tblPrEx>
-          <w:tblCellMar>
-            <w:top w:w="0" w:type="dxa"/>
-            <w:bottom w:w="0" w:type="dxa"/>
-          </w:tblCellMar>
-        </w:tblPrEx>
         <w:trPr>
           <w:cantSplit/>
         </w:trPr>
@@ -5239,12 +5137,6 @@
         </w:tc>
       </w:tr>
       <w:tr>
-        <w:tblPrEx>
-          <w:tblCellMar>
-            <w:top w:w="0" w:type="dxa"/>
-            <w:bottom w:w="0" w:type="dxa"/>
-          </w:tblCellMar>
-        </w:tblPrEx>
         <w:trPr>
           <w:cantSplit/>
         </w:trPr>
@@ -5360,12 +5252,6 @@
         </w:tc>
       </w:tr>
       <w:tr>
-        <w:tblPrEx>
-          <w:tblCellMar>
-            <w:top w:w="0" w:type="dxa"/>
-            <w:bottom w:w="0" w:type="dxa"/>
-          </w:tblCellMar>
-        </w:tblPrEx>
         <w:trPr>
           <w:cantSplit/>
         </w:trPr>
@@ -5464,12 +5350,6 @@
         </w:tc>
       </w:tr>
       <w:tr>
-        <w:tblPrEx>
-          <w:tblCellMar>
-            <w:top w:w="0" w:type="dxa"/>
-            <w:bottom w:w="0" w:type="dxa"/>
-          </w:tblCellMar>
-        </w:tblPrEx>
         <w:trPr>
           <w:cantSplit/>
         </w:trPr>
@@ -5600,12 +5480,6 @@
         </w:tc>
       </w:tr>
       <w:tr>
-        <w:tblPrEx>
-          <w:tblCellMar>
-            <w:top w:w="0" w:type="dxa"/>
-            <w:bottom w:w="0" w:type="dxa"/>
-          </w:tblCellMar>
-        </w:tblPrEx>
         <w:trPr>
           <w:cantSplit/>
         </w:trPr>
@@ -5719,12 +5593,6 @@
         </w:tc>
       </w:tr>
       <w:tr>
-        <w:tblPrEx>
-          <w:tblCellMar>
-            <w:top w:w="0" w:type="dxa"/>
-            <w:bottom w:w="0" w:type="dxa"/>
-          </w:tblCellMar>
-        </w:tblPrEx>
         <w:trPr>
           <w:cantSplit/>
         </w:trPr>
@@ -5830,12 +5698,6 @@
         </w:tc>
       </w:tr>
       <w:tr>
-        <w:tblPrEx>
-          <w:tblCellMar>
-            <w:top w:w="0" w:type="dxa"/>
-            <w:bottom w:w="0" w:type="dxa"/>
-          </w:tblCellMar>
-        </w:tblPrEx>
         <w:trPr>
           <w:cantSplit/>
         </w:trPr>
@@ -5952,12 +5814,6 @@
         </w:tc>
       </w:tr>
       <w:tr>
-        <w:tblPrEx>
-          <w:tblCellMar>
-            <w:top w:w="0" w:type="dxa"/>
-            <w:bottom w:w="0" w:type="dxa"/>
-          </w:tblCellMar>
-        </w:tblPrEx>
         <w:trPr>
           <w:cantSplit/>
         </w:trPr>
@@ -6060,12 +5916,6 @@
         </w:tc>
       </w:tr>
       <w:tr>
-        <w:tblPrEx>
-          <w:tblCellMar>
-            <w:top w:w="0" w:type="dxa"/>
-            <w:bottom w:w="0" w:type="dxa"/>
-          </w:tblCellMar>
-        </w:tblPrEx>
         <w:trPr>
           <w:cantSplit/>
         </w:trPr>
@@ -6179,12 +6029,6 @@
         </w:tc>
       </w:tr>
       <w:tr>
-        <w:tblPrEx>
-          <w:tblCellMar>
-            <w:top w:w="0" w:type="dxa"/>
-            <w:bottom w:w="0" w:type="dxa"/>
-          </w:tblCellMar>
-        </w:tblPrEx>
         <w:trPr>
           <w:cantSplit/>
         </w:trPr>
@@ -6290,12 +6134,6 @@
         </w:tc>
       </w:tr>
       <w:tr>
-        <w:tblPrEx>
-          <w:tblCellMar>
-            <w:top w:w="0" w:type="dxa"/>
-            <w:bottom w:w="0" w:type="dxa"/>
-          </w:tblCellMar>
-        </w:tblPrEx>
         <w:trPr>
           <w:cantSplit/>
         </w:trPr>
@@ -6411,12 +6249,6 @@
         </w:tc>
       </w:tr>
       <w:tr>
-        <w:tblPrEx>
-          <w:tblCellMar>
-            <w:top w:w="0" w:type="dxa"/>
-            <w:bottom w:w="0" w:type="dxa"/>
-          </w:tblCellMar>
-        </w:tblPrEx>
         <w:trPr>
           <w:cantSplit/>
         </w:trPr>
@@ -6554,12 +6386,6 @@
         </w:tc>
       </w:tr>
       <w:tr>
-        <w:tblPrEx>
-          <w:tblCellMar>
-            <w:top w:w="0" w:type="dxa"/>
-            <w:bottom w:w="0" w:type="dxa"/>
-          </w:tblCellMar>
-        </w:tblPrEx>
         <w:trPr>
           <w:cantSplit/>
         </w:trPr>
@@ -6682,12 +6508,6 @@
         </w:tc>
       </w:tr>
       <w:tr>
-        <w:tblPrEx>
-          <w:tblCellMar>
-            <w:top w:w="0" w:type="dxa"/>
-            <w:bottom w:w="0" w:type="dxa"/>
-          </w:tblCellMar>
-        </w:tblPrEx>
         <w:trPr>
           <w:cantSplit/>
         </w:trPr>
@@ -6792,12 +6612,6 @@
         </w:tc>
       </w:tr>
       <w:tr>
-        <w:tblPrEx>
-          <w:tblCellMar>
-            <w:top w:w="0" w:type="dxa"/>
-            <w:bottom w:w="0" w:type="dxa"/>
-          </w:tblCellMar>
-        </w:tblPrEx>
         <w:trPr>
           <w:cantSplit/>
         </w:trPr>
@@ -6917,12 +6731,6 @@
         </w:tc>
       </w:tr>
       <w:tr>
-        <w:tblPrEx>
-          <w:tblCellMar>
-            <w:top w:w="0" w:type="dxa"/>
-            <w:bottom w:w="0" w:type="dxa"/>
-          </w:tblCellMar>
-        </w:tblPrEx>
         <w:trPr>
           <w:cantSplit/>
         </w:trPr>
@@ -7030,12 +6838,6 @@
         </w:tc>
       </w:tr>
       <w:tr>
-        <w:tblPrEx>
-          <w:tblCellMar>
-            <w:top w:w="0" w:type="dxa"/>
-            <w:bottom w:w="0" w:type="dxa"/>
-          </w:tblCellMar>
-        </w:tblPrEx>
         <w:trPr>
           <w:cantSplit/>
         </w:trPr>
@@ -7155,12 +6957,6 @@
         </w:tc>
       </w:tr>
       <w:tr>
-        <w:tblPrEx>
-          <w:tblCellMar>
-            <w:top w:w="0" w:type="dxa"/>
-            <w:bottom w:w="0" w:type="dxa"/>
-          </w:tblCellMar>
-        </w:tblPrEx>
         <w:trPr>
           <w:cantSplit/>
         </w:trPr>
@@ -7291,12 +7087,6 @@
         </w:tc>
       </w:tr>
       <w:tr>
-        <w:tblPrEx>
-          <w:tblCellMar>
-            <w:top w:w="0" w:type="dxa"/>
-            <w:bottom w:w="0" w:type="dxa"/>
-          </w:tblCellMar>
-        </w:tblPrEx>
         <w:trPr>
           <w:cantSplit/>
         </w:trPr>
@@ -7419,12 +7209,6 @@
         </w:tc>
       </w:tr>
       <w:tr>
-        <w:tblPrEx>
-          <w:tblCellMar>
-            <w:top w:w="0" w:type="dxa"/>
-            <w:bottom w:w="0" w:type="dxa"/>
-          </w:tblCellMar>
-        </w:tblPrEx>
         <w:trPr>
           <w:cantSplit/>
         </w:trPr>
@@ -7519,12 +7303,6 @@
         </w:tc>
       </w:tr>
       <w:tr>
-        <w:tblPrEx>
-          <w:tblCellMar>
-            <w:top w:w="0" w:type="dxa"/>
-            <w:bottom w:w="0" w:type="dxa"/>
-          </w:tblCellMar>
-        </w:tblPrEx>
         <w:trPr>
           <w:cantSplit/>
         </w:trPr>
@@ -7630,12 +7408,6 @@
         </w:tc>
       </w:tr>
       <w:tr>
-        <w:tblPrEx>
-          <w:tblCellMar>
-            <w:top w:w="0" w:type="dxa"/>
-            <w:bottom w:w="0" w:type="dxa"/>
-          </w:tblCellMar>
-        </w:tblPrEx>
         <w:trPr>
           <w:cantSplit/>
         </w:trPr>
@@ -7725,12 +7497,6 @@
         </w:tc>
       </w:tr>
       <w:tr>
-        <w:tblPrEx>
-          <w:tblCellMar>
-            <w:top w:w="0" w:type="dxa"/>
-            <w:bottom w:w="0" w:type="dxa"/>
-          </w:tblCellMar>
-        </w:tblPrEx>
         <w:trPr>
           <w:cantSplit/>
         </w:trPr>
@@ -7852,12 +7618,6 @@
         </w:tc>
       </w:tr>
       <w:tr>
-        <w:tblPrEx>
-          <w:tblCellMar>
-            <w:top w:w="0" w:type="dxa"/>
-            <w:bottom w:w="0" w:type="dxa"/>
-          </w:tblCellMar>
-        </w:tblPrEx>
         <w:trPr>
           <w:cantSplit/>
         </w:trPr>
@@ -7980,12 +7740,6 @@
         </w:tc>
       </w:tr>
       <w:tr>
-        <w:tblPrEx>
-          <w:tblCellMar>
-            <w:top w:w="0" w:type="dxa"/>
-            <w:bottom w:w="0" w:type="dxa"/>
-          </w:tblCellMar>
-        </w:tblPrEx>
         <w:trPr>
           <w:cantSplit/>
         </w:trPr>
@@ -8193,12 +7947,6 @@
         <w:gridCol w:w="1440"/>
       </w:tblGrid>
       <w:tr>
-        <w:tblPrEx>
-          <w:tblCellMar>
-            <w:top w:w="0" w:type="dxa"/>
-            <w:bottom w:w="0" w:type="dxa"/>
-          </w:tblCellMar>
-        </w:tblPrEx>
         <w:trPr>
           <w:cantSplit/>
         </w:trPr>
@@ -8325,12 +8073,6 @@
         <w:gridCol w:w="1368"/>
       </w:tblGrid>
       <w:tr>
-        <w:tblPrEx>
-          <w:tblCellMar>
-            <w:top w:w="0" w:type="dxa"/>
-            <w:bottom w:w="0" w:type="dxa"/>
-          </w:tblCellMar>
-        </w:tblPrEx>
         <w:trPr>
           <w:cantSplit/>
         </w:trPr>
@@ -8500,12 +8242,6 @@
         </w:tc>
       </w:tr>
       <w:tr>
-        <w:tblPrEx>
-          <w:tblCellMar>
-            <w:top w:w="0" w:type="dxa"/>
-            <w:bottom w:w="0" w:type="dxa"/>
-          </w:tblCellMar>
-        </w:tblPrEx>
         <w:trPr>
           <w:cantSplit/>
         </w:trPr>
@@ -8672,12 +8408,6 @@
         </w:tc>
       </w:tr>
       <w:tr>
-        <w:tblPrEx>
-          <w:tblCellMar>
-            <w:top w:w="0" w:type="dxa"/>
-            <w:bottom w:w="0" w:type="dxa"/>
-          </w:tblCellMar>
-        </w:tblPrEx>
         <w:trPr>
           <w:cantSplit/>
         </w:trPr>
@@ -8850,12 +8580,6 @@
         </w:tc>
       </w:tr>
       <w:tr>
-        <w:tblPrEx>
-          <w:tblCellMar>
-            <w:top w:w="0" w:type="dxa"/>
-            <w:bottom w:w="0" w:type="dxa"/>
-          </w:tblCellMar>
-        </w:tblPrEx>
         <w:trPr>
           <w:cantSplit/>
         </w:trPr>
@@ -9028,12 +8752,6 @@
         </w:tc>
       </w:tr>
       <w:tr>
-        <w:tblPrEx>
-          <w:tblCellMar>
-            <w:top w:w="0" w:type="dxa"/>
-            <w:bottom w:w="0" w:type="dxa"/>
-          </w:tblCellMar>
-        </w:tblPrEx>
         <w:trPr>
           <w:cantSplit/>
         </w:trPr>
@@ -9206,12 +8924,6 @@
         </w:tc>
       </w:tr>
       <w:tr>
-        <w:tblPrEx>
-          <w:tblCellMar>
-            <w:top w:w="0" w:type="dxa"/>
-            <w:bottom w:w="0" w:type="dxa"/>
-          </w:tblCellMar>
-        </w:tblPrEx>
         <w:trPr>
           <w:cantSplit/>
         </w:trPr>
@@ -9383,12 +9095,6 @@
         </w:tc>
       </w:tr>
       <w:tr>
-        <w:tblPrEx>
-          <w:tblCellMar>
-            <w:top w:w="0" w:type="dxa"/>
-            <w:bottom w:w="0" w:type="dxa"/>
-          </w:tblCellMar>
-        </w:tblPrEx>
         <w:trPr>
           <w:cantSplit/>
         </w:trPr>
@@ -9561,12 +9267,6 @@
         </w:tc>
       </w:tr>
       <w:tr>
-        <w:tblPrEx>
-          <w:tblCellMar>
-            <w:top w:w="0" w:type="dxa"/>
-            <w:bottom w:w="0" w:type="dxa"/>
-          </w:tblCellMar>
-        </w:tblPrEx>
         <w:trPr>
           <w:cantSplit/>
         </w:trPr>
@@ -9735,12 +9435,6 @@
         </w:tc>
       </w:tr>
       <w:tr>
-        <w:tblPrEx>
-          <w:tblCellMar>
-            <w:top w:w="0" w:type="dxa"/>
-            <w:bottom w:w="0" w:type="dxa"/>
-          </w:tblCellMar>
-        </w:tblPrEx>
         <w:trPr>
           <w:cantSplit/>
         </w:trPr>
@@ -9907,12 +9601,6 @@
         </w:tc>
       </w:tr>
       <w:tr>
-        <w:tblPrEx>
-          <w:tblCellMar>
-            <w:top w:w="0" w:type="dxa"/>
-            <w:bottom w:w="0" w:type="dxa"/>
-          </w:tblCellMar>
-        </w:tblPrEx>
         <w:trPr>
           <w:cantSplit/>
         </w:trPr>
@@ -10079,18 +9767,10 @@
               </w:rPr>
               <w:t>100</w:t>
             </w:r>
-            <w:bookmarkStart w:id="0" w:name="_GoBack"/>
-            <w:bookmarkEnd w:id="0"/>
           </w:p>
         </w:tc>
       </w:tr>
       <w:tr>
-        <w:tblPrEx>
-          <w:tblCellMar>
-            <w:top w:w="0" w:type="dxa"/>
-            <w:bottom w:w="0" w:type="dxa"/>
-          </w:tblCellMar>
-        </w:tblPrEx>
         <w:trPr>
           <w:cantSplit/>
         </w:trPr>
@@ -10256,12 +9936,6 @@
         </w:tc>
       </w:tr>
       <w:tr>
-        <w:tblPrEx>
-          <w:tblCellMar>
-            <w:top w:w="0" w:type="dxa"/>
-            <w:bottom w:w="0" w:type="dxa"/>
-          </w:tblCellMar>
-        </w:tblPrEx>
         <w:trPr>
           <w:cantSplit/>
         </w:trPr>
@@ -10418,12 +10092,6 @@
         </w:tc>
       </w:tr>
       <w:tr>
-        <w:tblPrEx>
-          <w:tblCellMar>
-            <w:top w:w="0" w:type="dxa"/>
-            <w:bottom w:w="0" w:type="dxa"/>
-          </w:tblCellMar>
-        </w:tblPrEx>
         <w:trPr>
           <w:cantSplit/>
         </w:trPr>
@@ -10554,12 +10222,6 @@
         </w:tc>
       </w:tr>
       <w:tr>
-        <w:tblPrEx>
-          <w:tblCellMar>
-            <w:top w:w="0" w:type="dxa"/>
-            <w:bottom w:w="0" w:type="dxa"/>
-          </w:tblCellMar>
-        </w:tblPrEx>
         <w:trPr>
           <w:cantSplit/>
         </w:trPr>
@@ -10730,12 +10392,6 @@
         </w:tc>
       </w:tr>
       <w:tr>
-        <w:tblPrEx>
-          <w:tblCellMar>
-            <w:top w:w="0" w:type="dxa"/>
-            <w:bottom w:w="0" w:type="dxa"/>
-          </w:tblCellMar>
-        </w:tblPrEx>
         <w:trPr>
           <w:cantSplit/>
         </w:trPr>
@@ -10902,12 +10558,6 @@
         </w:tc>
       </w:tr>
       <w:tr>
-        <w:tblPrEx>
-          <w:tblCellMar>
-            <w:top w:w="0" w:type="dxa"/>
-            <w:bottom w:w="0" w:type="dxa"/>
-          </w:tblCellMar>
-        </w:tblPrEx>
         <w:trPr>
           <w:cantSplit/>
         </w:trPr>
@@ -11080,12 +10730,6 @@
         </w:tc>
       </w:tr>
       <w:tr>
-        <w:tblPrEx>
-          <w:tblCellMar>
-            <w:top w:w="0" w:type="dxa"/>
-            <w:bottom w:w="0" w:type="dxa"/>
-          </w:tblCellMar>
-        </w:tblPrEx>
         <w:trPr>
           <w:cantSplit/>
         </w:trPr>
@@ -11258,12 +10902,6 @@
         </w:tc>
       </w:tr>
       <w:tr>
-        <w:tblPrEx>
-          <w:tblCellMar>
-            <w:top w:w="0" w:type="dxa"/>
-            <w:bottom w:w="0" w:type="dxa"/>
-          </w:tblCellMar>
-        </w:tblPrEx>
         <w:trPr>
           <w:cantSplit/>
         </w:trPr>
@@ -11436,12 +11074,6 @@
         </w:tc>
       </w:tr>
       <w:tr>
-        <w:tblPrEx>
-          <w:tblCellMar>
-            <w:top w:w="0" w:type="dxa"/>
-            <w:bottom w:w="0" w:type="dxa"/>
-          </w:tblCellMar>
-        </w:tblPrEx>
         <w:trPr>
           <w:cantSplit/>
         </w:trPr>
@@ -11614,12 +11246,6 @@
         </w:tc>
       </w:tr>
       <w:tr>
-        <w:tblPrEx>
-          <w:tblCellMar>
-            <w:top w:w="0" w:type="dxa"/>
-            <w:bottom w:w="0" w:type="dxa"/>
-          </w:tblCellMar>
-        </w:tblPrEx>
         <w:trPr>
           <w:cantSplit/>
         </w:trPr>
@@ -11791,12 +11417,6 @@
         </w:tc>
       </w:tr>
       <w:tr>
-        <w:tblPrEx>
-          <w:tblCellMar>
-            <w:top w:w="0" w:type="dxa"/>
-            <w:bottom w:w="0" w:type="dxa"/>
-          </w:tblCellMar>
-        </w:tblPrEx>
         <w:trPr>
           <w:cantSplit/>
         </w:trPr>
@@ -11969,12 +11589,6 @@
         </w:tc>
       </w:tr>
       <w:tr>
-        <w:tblPrEx>
-          <w:tblCellMar>
-            <w:top w:w="0" w:type="dxa"/>
-            <w:bottom w:w="0" w:type="dxa"/>
-          </w:tblCellMar>
-        </w:tblPrEx>
         <w:trPr>
           <w:cantSplit/>
         </w:trPr>
@@ -12144,12 +11758,6 @@
         </w:tc>
       </w:tr>
       <w:tr>
-        <w:tblPrEx>
-          <w:tblCellMar>
-            <w:top w:w="0" w:type="dxa"/>
-            <w:bottom w:w="0" w:type="dxa"/>
-          </w:tblCellMar>
-        </w:tblPrEx>
         <w:trPr>
           <w:cantSplit/>
         </w:trPr>
@@ -12284,12 +11892,6 @@
         </w:tc>
       </w:tr>
       <w:tr>
-        <w:tblPrEx>
-          <w:tblCellMar>
-            <w:top w:w="0" w:type="dxa"/>
-            <w:bottom w:w="0" w:type="dxa"/>
-          </w:tblCellMar>
-        </w:tblPrEx>
         <w:trPr>
           <w:cantSplit/>
         </w:trPr>
@@ -12460,12 +12062,6 @@
         </w:tc>
       </w:tr>
       <w:tr>
-        <w:tblPrEx>
-          <w:tblCellMar>
-            <w:top w:w="0" w:type="dxa"/>
-            <w:bottom w:w="0" w:type="dxa"/>
-          </w:tblCellMar>
-        </w:tblPrEx>
         <w:trPr>
           <w:cantSplit/>
         </w:trPr>
@@ -12632,12 +12228,6 @@
         </w:tc>
       </w:tr>
       <w:tr>
-        <w:tblPrEx>
-          <w:tblCellMar>
-            <w:top w:w="0" w:type="dxa"/>
-            <w:bottom w:w="0" w:type="dxa"/>
-          </w:tblCellMar>
-        </w:tblPrEx>
         <w:trPr>
           <w:cantSplit/>
         </w:trPr>
@@ -12810,12 +12400,6 @@
         </w:tc>
       </w:tr>
       <w:tr>
-        <w:tblPrEx>
-          <w:tblCellMar>
-            <w:top w:w="0" w:type="dxa"/>
-            <w:bottom w:w="0" w:type="dxa"/>
-          </w:tblCellMar>
-        </w:tblPrEx>
         <w:trPr>
           <w:cantSplit/>
         </w:trPr>
@@ -12988,12 +12572,6 @@
         </w:tc>
       </w:tr>
       <w:tr>
-        <w:tblPrEx>
-          <w:tblCellMar>
-            <w:top w:w="0" w:type="dxa"/>
-            <w:bottom w:w="0" w:type="dxa"/>
-          </w:tblCellMar>
-        </w:tblPrEx>
         <w:trPr>
           <w:cantSplit/>
         </w:trPr>
@@ -13166,12 +12744,6 @@
         </w:tc>
       </w:tr>
       <w:tr>
-        <w:tblPrEx>
-          <w:tblCellMar>
-            <w:top w:w="0" w:type="dxa"/>
-            <w:bottom w:w="0" w:type="dxa"/>
-          </w:tblCellMar>
-        </w:tblPrEx>
         <w:trPr>
           <w:cantSplit/>
         </w:trPr>
@@ -13344,12 +12916,6 @@
         </w:tc>
       </w:tr>
       <w:tr>
-        <w:tblPrEx>
-          <w:tblCellMar>
-            <w:top w:w="0" w:type="dxa"/>
-            <w:bottom w:w="0" w:type="dxa"/>
-          </w:tblCellMar>
-        </w:tblPrEx>
         <w:trPr>
           <w:cantSplit/>
         </w:trPr>
@@ -13521,12 +13087,6 @@
         </w:tc>
       </w:tr>
       <w:tr>
-        <w:tblPrEx>
-          <w:tblCellMar>
-            <w:top w:w="0" w:type="dxa"/>
-            <w:bottom w:w="0" w:type="dxa"/>
-          </w:tblCellMar>
-        </w:tblPrEx>
         <w:trPr>
           <w:cantSplit/>
         </w:trPr>
@@ -13699,12 +13259,6 @@
         </w:tc>
       </w:tr>
       <w:tr>
-        <w:tblPrEx>
-          <w:tblCellMar>
-            <w:top w:w="0" w:type="dxa"/>
-            <w:bottom w:w="0" w:type="dxa"/>
-          </w:tblCellMar>
-        </w:tblPrEx>
         <w:trPr>
           <w:cantSplit/>
         </w:trPr>
@@ -13877,12 +13431,6 @@
         </w:tc>
       </w:tr>
       <w:tr>
-        <w:tblPrEx>
-          <w:tblCellMar>
-            <w:top w:w="0" w:type="dxa"/>
-            <w:bottom w:w="0" w:type="dxa"/>
-          </w:tblCellMar>
-        </w:tblPrEx>
         <w:trPr>
           <w:cantSplit/>
         </w:trPr>
@@ -14027,12 +13575,6 @@
         </w:tc>
       </w:tr>
       <w:tr>
-        <w:tblPrEx>
-          <w:tblCellMar>
-            <w:top w:w="0" w:type="dxa"/>
-            <w:bottom w:w="0" w:type="dxa"/>
-          </w:tblCellMar>
-        </w:tblPrEx>
         <w:trPr>
           <w:cantSplit/>
         </w:trPr>
@@ -14130,12 +13672,6 @@
         </w:tc>
       </w:tr>
       <w:tr>
-        <w:tblPrEx>
-          <w:tblCellMar>
-            <w:top w:w="0" w:type="dxa"/>
-            <w:bottom w:w="0" w:type="dxa"/>
-          </w:tblCellMar>
-        </w:tblPrEx>
         <w:trPr>
           <w:cantSplit/>
         </w:trPr>
@@ -14265,12 +13801,6 @@
         </w:tc>
       </w:tr>
       <w:tr>
-        <w:tblPrEx>
-          <w:tblCellMar>
-            <w:top w:w="0" w:type="dxa"/>
-            <w:bottom w:w="0" w:type="dxa"/>
-          </w:tblCellMar>
-        </w:tblPrEx>
         <w:trPr>
           <w:cantSplit/>
         </w:trPr>
@@ -14404,12 +13934,6 @@
         </w:tc>
       </w:tr>
       <w:tr>
-        <w:tblPrEx>
-          <w:tblCellMar>
-            <w:top w:w="0" w:type="dxa"/>
-            <w:bottom w:w="0" w:type="dxa"/>
-          </w:tblCellMar>
-        </w:tblPrEx>
         <w:trPr>
           <w:cantSplit/>
         </w:trPr>
@@ -14554,12 +14078,6 @@
         </w:tc>
       </w:tr>
       <w:tr>
-        <w:tblPrEx>
-          <w:tblCellMar>
-            <w:top w:w="0" w:type="dxa"/>
-            <w:bottom w:w="0" w:type="dxa"/>
-          </w:tblCellMar>
-        </w:tblPrEx>
         <w:trPr>
           <w:cantSplit/>
         </w:trPr>
@@ -14704,12 +14222,6 @@
         </w:tc>
       </w:tr>
       <w:tr>
-        <w:tblPrEx>
-          <w:tblCellMar>
-            <w:top w:w="0" w:type="dxa"/>
-            <w:bottom w:w="0" w:type="dxa"/>
-          </w:tblCellMar>
-        </w:tblPrEx>
         <w:trPr>
           <w:cantSplit/>
         </w:trPr>
@@ -14854,12 +14366,6 @@
         </w:tc>
       </w:tr>
       <w:tr>
-        <w:tblPrEx>
-          <w:tblCellMar>
-            <w:top w:w="0" w:type="dxa"/>
-            <w:bottom w:w="0" w:type="dxa"/>
-          </w:tblCellMar>
-        </w:tblPrEx>
         <w:trPr>
           <w:cantSplit/>
         </w:trPr>
@@ -14970,12 +14476,6 @@
         </w:tc>
       </w:tr>
       <w:tr>
-        <w:tblPrEx>
-          <w:tblCellMar>
-            <w:top w:w="0" w:type="dxa"/>
-            <w:bottom w:w="0" w:type="dxa"/>
-          </w:tblCellMar>
-        </w:tblPrEx>
         <w:trPr>
           <w:cantSplit/>
         </w:trPr>
@@ -15078,12 +14578,6 @@
         </w:tc>
       </w:tr>
       <w:tr>
-        <w:tblPrEx>
-          <w:tblCellMar>
-            <w:top w:w="0" w:type="dxa"/>
-            <w:bottom w:w="0" w:type="dxa"/>
-          </w:tblCellMar>
-        </w:tblPrEx>
         <w:trPr>
           <w:cantSplit/>
         </w:trPr>
@@ -18831,12 +18325,6 @@
         <w:gridCol w:w="1800"/>
       </w:tblGrid>
       <w:tr>
-        <w:tblPrEx>
-          <w:tblCellMar>
-            <w:top w:w="0" w:type="dxa"/>
-            <w:bottom w:w="0" w:type="dxa"/>
-          </w:tblCellMar>
-        </w:tblPrEx>
         <w:trPr>
           <w:cantSplit/>
         </w:trPr>
@@ -18902,12 +18390,6 @@
         </w:tc>
       </w:tr>
       <w:tr>
-        <w:tblPrEx>
-          <w:tblCellMar>
-            <w:top w:w="0" w:type="dxa"/>
-            <w:bottom w:w="0" w:type="dxa"/>
-          </w:tblCellMar>
-        </w:tblPrEx>
         <w:trPr>
           <w:cantSplit/>
         </w:trPr>
@@ -18973,12 +18455,6 @@
         </w:tc>
       </w:tr>
       <w:tr>
-        <w:tblPrEx>
-          <w:tblCellMar>
-            <w:top w:w="0" w:type="dxa"/>
-            <w:bottom w:w="0" w:type="dxa"/>
-          </w:tblCellMar>
-        </w:tblPrEx>
         <w:trPr>
           <w:cantSplit/>
         </w:trPr>
@@ -19041,12 +18517,6 @@
         </w:tc>
       </w:tr>
       <w:tr>
-        <w:tblPrEx>
-          <w:tblCellMar>
-            <w:top w:w="0" w:type="dxa"/>
-            <w:bottom w:w="0" w:type="dxa"/>
-          </w:tblCellMar>
-        </w:tblPrEx>
         <w:trPr>
           <w:cantSplit/>
         </w:trPr>
@@ -19139,12 +18609,6 @@
         <w:gridCol w:w="1260"/>
       </w:tblGrid>
       <w:tr>
-        <w:tblPrEx>
-          <w:tblCellMar>
-            <w:top w:w="0" w:type="dxa"/>
-            <w:bottom w:w="0" w:type="dxa"/>
-          </w:tblCellMar>
-        </w:tblPrEx>
         <w:trPr>
           <w:cantSplit/>
         </w:trPr>
@@ -19201,12 +18665,6 @@
         </w:tc>
       </w:tr>
       <w:tr>
-        <w:tblPrEx>
-          <w:tblCellMar>
-            <w:top w:w="0" w:type="dxa"/>
-            <w:bottom w:w="0" w:type="dxa"/>
-          </w:tblCellMar>
-        </w:tblPrEx>
         <w:trPr>
           <w:cantSplit/>
         </w:trPr>
@@ -19331,12 +18789,6 @@
         </w:tc>
       </w:tr>
       <w:tr>
-        <w:tblPrEx>
-          <w:tblCellMar>
-            <w:top w:w="0" w:type="dxa"/>
-            <w:bottom w:w="0" w:type="dxa"/>
-          </w:tblCellMar>
-        </w:tblPrEx>
         <w:trPr>
           <w:cantSplit/>
         </w:trPr>
@@ -19459,12 +18911,6 @@
         </w:tc>
       </w:tr>
       <w:tr>
-        <w:tblPrEx>
-          <w:tblCellMar>
-            <w:top w:w="0" w:type="dxa"/>
-            <w:bottom w:w="0" w:type="dxa"/>
-          </w:tblCellMar>
-        </w:tblPrEx>
         <w:trPr>
           <w:cantSplit/>
         </w:trPr>
@@ -19584,12 +19030,6 @@
         </w:tc>
       </w:tr>
       <w:tr>
-        <w:tblPrEx>
-          <w:tblCellMar>
-            <w:top w:w="0" w:type="dxa"/>
-            <w:bottom w:w="0" w:type="dxa"/>
-          </w:tblCellMar>
-        </w:tblPrEx>
         <w:trPr>
           <w:cantSplit/>
         </w:trPr>
@@ -19709,12 +19149,6 @@
         </w:tc>
       </w:tr>
       <w:tr>
-        <w:tblPrEx>
-          <w:tblCellMar>
-            <w:top w:w="0" w:type="dxa"/>
-            <w:bottom w:w="0" w:type="dxa"/>
-          </w:tblCellMar>
-        </w:tblPrEx>
         <w:trPr>
           <w:cantSplit/>
         </w:trPr>
@@ -19834,12 +19268,6 @@
         </w:tc>
       </w:tr>
       <w:tr>
-        <w:tblPrEx>
-          <w:tblCellMar>
-            <w:top w:w="0" w:type="dxa"/>
-            <w:bottom w:w="0" w:type="dxa"/>
-          </w:tblCellMar>
-        </w:tblPrEx>
         <w:trPr>
           <w:cantSplit/>
         </w:trPr>
@@ -20059,12 +19487,6 @@
         <w:gridCol w:w="1260"/>
       </w:tblGrid>
       <w:tr>
-        <w:tblPrEx>
-          <w:tblCellMar>
-            <w:top w:w="0" w:type="dxa"/>
-            <w:bottom w:w="0" w:type="dxa"/>
-          </w:tblCellMar>
-        </w:tblPrEx>
         <w:trPr>
           <w:cantSplit/>
         </w:trPr>
@@ -20121,12 +19543,6 @@
         </w:tc>
       </w:tr>
       <w:tr>
-        <w:tblPrEx>
-          <w:tblCellMar>
-            <w:top w:w="0" w:type="dxa"/>
-            <w:bottom w:w="0" w:type="dxa"/>
-          </w:tblCellMar>
-        </w:tblPrEx>
         <w:trPr>
           <w:cantSplit/>
         </w:trPr>
@@ -20251,12 +19667,6 @@
         </w:tc>
       </w:tr>
       <w:tr>
-        <w:tblPrEx>
-          <w:tblCellMar>
-            <w:top w:w="0" w:type="dxa"/>
-            <w:bottom w:w="0" w:type="dxa"/>
-          </w:tblCellMar>
-        </w:tblPrEx>
         <w:trPr>
           <w:cantSplit/>
         </w:trPr>
@@ -20379,12 +19789,6 @@
         </w:tc>
       </w:tr>
       <w:tr>
-        <w:tblPrEx>
-          <w:tblCellMar>
-            <w:top w:w="0" w:type="dxa"/>
-            <w:bottom w:w="0" w:type="dxa"/>
-          </w:tblCellMar>
-        </w:tblPrEx>
         <w:trPr>
           <w:cantSplit/>
         </w:trPr>
@@ -20504,12 +19908,6 @@
         </w:tc>
       </w:tr>
       <w:tr>
-        <w:tblPrEx>
-          <w:tblCellMar>
-            <w:top w:w="0" w:type="dxa"/>
-            <w:bottom w:w="0" w:type="dxa"/>
-          </w:tblCellMar>
-        </w:tblPrEx>
         <w:trPr>
           <w:cantSplit/>
         </w:trPr>
@@ -20629,12 +20027,6 @@
         </w:tc>
       </w:tr>
       <w:tr>
-        <w:tblPrEx>
-          <w:tblCellMar>
-            <w:top w:w="0" w:type="dxa"/>
-            <w:bottom w:w="0" w:type="dxa"/>
-          </w:tblCellMar>
-        </w:tblPrEx>
         <w:trPr>
           <w:cantSplit/>
         </w:trPr>
@@ -20754,12 +20146,6 @@
         </w:tc>
       </w:tr>
       <w:tr>
-        <w:tblPrEx>
-          <w:tblCellMar>
-            <w:top w:w="0" w:type="dxa"/>
-            <w:bottom w:w="0" w:type="dxa"/>
-          </w:tblCellMar>
-        </w:tblPrEx>
         <w:trPr>
           <w:cantSplit/>
         </w:trPr>
@@ -20937,12 +20323,6 @@
         <w:gridCol w:w="990"/>
       </w:tblGrid>
       <w:tr>
-        <w:tblPrEx>
-          <w:tblCellMar>
-            <w:top w:w="0" w:type="dxa"/>
-            <w:bottom w:w="0" w:type="dxa"/>
-          </w:tblCellMar>
-        </w:tblPrEx>
         <w:trPr>
           <w:cantSplit/>
         </w:trPr>
@@ -21033,12 +20413,6 @@
         </w:tc>
       </w:tr>
       <w:tr>
-        <w:tblPrEx>
-          <w:tblCellMar>
-            <w:top w:w="0" w:type="dxa"/>
-            <w:bottom w:w="0" w:type="dxa"/>
-          </w:tblCellMar>
-        </w:tblPrEx>
         <w:trPr>
           <w:cantSplit/>
         </w:trPr>
@@ -21210,12 +20584,6 @@
         </w:tc>
       </w:tr>
       <w:tr>
-        <w:tblPrEx>
-          <w:tblCellMar>
-            <w:top w:w="0" w:type="dxa"/>
-            <w:bottom w:w="0" w:type="dxa"/>
-          </w:tblCellMar>
-        </w:tblPrEx>
         <w:trPr>
           <w:cantSplit/>
         </w:trPr>
@@ -21393,12 +20761,6 @@
         </w:tc>
       </w:tr>
       <w:tr>
-        <w:tblPrEx>
-          <w:tblCellMar>
-            <w:top w:w="0" w:type="dxa"/>
-            <w:bottom w:w="0" w:type="dxa"/>
-          </w:tblCellMar>
-        </w:tblPrEx>
         <w:trPr>
           <w:cantSplit/>
         </w:trPr>
@@ -21586,12 +20948,6 @@
         </w:tc>
       </w:tr>
       <w:tr>
-        <w:tblPrEx>
-          <w:tblCellMar>
-            <w:top w:w="0" w:type="dxa"/>
-            <w:bottom w:w="0" w:type="dxa"/>
-          </w:tblCellMar>
-        </w:tblPrEx>
         <w:trPr>
           <w:cantSplit/>
         </w:trPr>
@@ -21781,12 +21137,6 @@
         </w:tc>
       </w:tr>
       <w:tr>
-        <w:tblPrEx>
-          <w:tblCellMar>
-            <w:top w:w="0" w:type="dxa"/>
-            <w:bottom w:w="0" w:type="dxa"/>
-          </w:tblCellMar>
-        </w:tblPrEx>
         <w:trPr>
           <w:cantSplit/>
         </w:trPr>
@@ -21976,12 +21326,6 @@
         </w:tc>
       </w:tr>
       <w:tr>
-        <w:tblPrEx>
-          <w:tblCellMar>
-            <w:top w:w="0" w:type="dxa"/>
-            <w:bottom w:w="0" w:type="dxa"/>
-          </w:tblCellMar>
-        </w:tblPrEx>
         <w:trPr>
           <w:cantSplit/>
         </w:trPr>
@@ -22146,12 +21490,6 @@
         </w:tc>
       </w:tr>
       <w:tr>
-        <w:tblPrEx>
-          <w:tblCellMar>
-            <w:top w:w="0" w:type="dxa"/>
-            <w:bottom w:w="0" w:type="dxa"/>
-          </w:tblCellMar>
-        </w:tblPrEx>
         <w:trPr>
           <w:cantSplit/>
         </w:trPr>
@@ -22316,12 +21654,6 @@
         </w:tc>
       </w:tr>
       <w:tr>
-        <w:tblPrEx>
-          <w:tblCellMar>
-            <w:top w:w="0" w:type="dxa"/>
-            <w:bottom w:w="0" w:type="dxa"/>
-          </w:tblCellMar>
-        </w:tblPrEx>
         <w:trPr>
           <w:cantSplit/>
         </w:trPr>
@@ -22486,12 +21818,6 @@
         </w:tc>
       </w:tr>
       <w:tr>
-        <w:tblPrEx>
-          <w:tblCellMar>
-            <w:top w:w="0" w:type="dxa"/>
-            <w:bottom w:w="0" w:type="dxa"/>
-          </w:tblCellMar>
-        </w:tblPrEx>
         <w:trPr>
           <w:cantSplit/>
         </w:trPr>
@@ -22656,12 +21982,6 @@
         </w:tc>
       </w:tr>
       <w:tr>
-        <w:tblPrEx>
-          <w:tblCellMar>
-            <w:top w:w="0" w:type="dxa"/>
-            <w:bottom w:w="0" w:type="dxa"/>
-          </w:tblCellMar>
-        </w:tblPrEx>
         <w:trPr>
           <w:cantSplit/>
         </w:trPr>
@@ -22826,12 +22146,6 @@
         </w:tc>
       </w:tr>
       <w:tr>
-        <w:tblPrEx>
-          <w:tblCellMar>
-            <w:top w:w="0" w:type="dxa"/>
-            <w:bottom w:w="0" w:type="dxa"/>
-          </w:tblCellMar>
-        </w:tblPrEx>
         <w:trPr>
           <w:cantSplit/>
         </w:trPr>
@@ -22996,12 +22310,6 @@
         </w:tc>
       </w:tr>
       <w:tr>
-        <w:tblPrEx>
-          <w:tblCellMar>
-            <w:top w:w="0" w:type="dxa"/>
-            <w:bottom w:w="0" w:type="dxa"/>
-          </w:tblCellMar>
-        </w:tblPrEx>
         <w:trPr>
           <w:cantSplit/>
         </w:trPr>
@@ -23208,12 +22516,6 @@
         <w:gridCol w:w="1170"/>
       </w:tblGrid>
       <w:tr>
-        <w:tblPrEx>
-          <w:tblCellMar>
-            <w:top w:w="0" w:type="dxa"/>
-            <w:bottom w:w="0" w:type="dxa"/>
-          </w:tblCellMar>
-        </w:tblPrEx>
         <w:trPr>
           <w:cantSplit/>
         </w:trPr>
@@ -23305,12 +22607,6 @@
         </w:tc>
       </w:tr>
       <w:tr>
-        <w:tblPrEx>
-          <w:tblCellMar>
-            <w:top w:w="0" w:type="dxa"/>
-            <w:bottom w:w="0" w:type="dxa"/>
-          </w:tblCellMar>
-        </w:tblPrEx>
         <w:trPr>
           <w:cantSplit/>
         </w:trPr>
@@ -23380,12 +22676,6 @@
         </w:tc>
       </w:tr>
       <w:tr>
-        <w:tblPrEx>
-          <w:tblCellMar>
-            <w:top w:w="0" w:type="dxa"/>
-            <w:bottom w:w="0" w:type="dxa"/>
-          </w:tblCellMar>
-        </w:tblPrEx>
         <w:trPr>
           <w:cantSplit/>
         </w:trPr>
@@ -23459,12 +22749,6 @@
         </w:tc>
       </w:tr>
       <w:tr>
-        <w:tblPrEx>
-          <w:tblCellMar>
-            <w:top w:w="0" w:type="dxa"/>
-            <w:bottom w:w="0" w:type="dxa"/>
-          </w:tblCellMar>
-        </w:tblPrEx>
         <w:trPr>
           <w:cantSplit/>
         </w:trPr>
@@ -23533,12 +22817,6 @@
         </w:tc>
       </w:tr>
       <w:tr>
-        <w:tblPrEx>
-          <w:tblCellMar>
-            <w:top w:w="0" w:type="dxa"/>
-            <w:bottom w:w="0" w:type="dxa"/>
-          </w:tblCellMar>
-        </w:tblPrEx>
         <w:trPr>
           <w:cantSplit/>
         </w:trPr>
@@ -23607,12 +22885,6 @@
         </w:tc>
       </w:tr>
       <w:tr>
-        <w:tblPrEx>
-          <w:tblCellMar>
-            <w:top w:w="0" w:type="dxa"/>
-            <w:bottom w:w="0" w:type="dxa"/>
-          </w:tblCellMar>
-        </w:tblPrEx>
         <w:trPr>
           <w:cantSplit/>
         </w:trPr>
@@ -23681,12 +22953,6 @@
         </w:tc>
       </w:tr>
       <w:tr>
-        <w:tblPrEx>
-          <w:tblCellMar>
-            <w:top w:w="0" w:type="dxa"/>
-            <w:bottom w:w="0" w:type="dxa"/>
-          </w:tblCellMar>
-        </w:tblPrEx>
         <w:trPr>
           <w:cantSplit/>
         </w:trPr>
@@ -23755,12 +23021,6 @@
         </w:tc>
       </w:tr>
       <w:tr>
-        <w:tblPrEx>
-          <w:tblCellMar>
-            <w:top w:w="0" w:type="dxa"/>
-            <w:bottom w:w="0" w:type="dxa"/>
-          </w:tblCellMar>
-        </w:tblPrEx>
         <w:trPr>
           <w:cantSplit/>
         </w:trPr>
@@ -23829,12 +23089,6 @@
         </w:tc>
       </w:tr>
       <w:tr>
-        <w:tblPrEx>
-          <w:tblCellMar>
-            <w:top w:w="0" w:type="dxa"/>
-            <w:bottom w:w="0" w:type="dxa"/>
-          </w:tblCellMar>
-        </w:tblPrEx>
         <w:trPr>
           <w:cantSplit/>
         </w:trPr>
@@ -23903,12 +23157,6 @@
         </w:tc>
       </w:tr>
       <w:tr>
-        <w:tblPrEx>
-          <w:tblCellMar>
-            <w:top w:w="0" w:type="dxa"/>
-            <w:bottom w:w="0" w:type="dxa"/>
-          </w:tblCellMar>
-        </w:tblPrEx>
         <w:trPr>
           <w:cantSplit/>
         </w:trPr>
@@ -24069,12 +23317,6 @@
         <w:gridCol w:w="1260"/>
       </w:tblGrid>
       <w:tr>
-        <w:tblPrEx>
-          <w:tblCellMar>
-            <w:top w:w="0" w:type="dxa"/>
-            <w:bottom w:w="0" w:type="dxa"/>
-          </w:tblCellMar>
-        </w:tblPrEx>
         <w:trPr>
           <w:cantSplit/>
         </w:trPr>
@@ -24154,12 +23396,6 @@
         <w:gridCol w:w="1080"/>
       </w:tblGrid>
       <w:tr>
-        <w:tblPrEx>
-          <w:tblCellMar>
-            <w:top w:w="0" w:type="dxa"/>
-            <w:bottom w:w="0" w:type="dxa"/>
-          </w:tblCellMar>
-        </w:tblPrEx>
         <w:trPr>
           <w:cantSplit/>
         </w:trPr>
@@ -24236,12 +23472,6 @@
         </w:tc>
       </w:tr>
       <w:tr>
-        <w:tblPrEx>
-          <w:tblCellMar>
-            <w:top w:w="0" w:type="dxa"/>
-            <w:bottom w:w="0" w:type="dxa"/>
-          </w:tblCellMar>
-        </w:tblPrEx>
         <w:trPr>
           <w:cantSplit/>
         </w:trPr>
@@ -24319,12 +23549,6 @@
         </w:tc>
       </w:tr>
       <w:tr>
-        <w:tblPrEx>
-          <w:tblCellMar>
-            <w:top w:w="0" w:type="dxa"/>
-            <w:bottom w:w="0" w:type="dxa"/>
-          </w:tblCellMar>
-        </w:tblPrEx>
         <w:trPr>
           <w:cantSplit/>
         </w:trPr>
@@ -24445,12 +23669,6 @@
         </w:tc>
       </w:tr>
       <w:tr>
-        <w:tblPrEx>
-          <w:tblCellMar>
-            <w:top w:w="0" w:type="dxa"/>
-            <w:bottom w:w="0" w:type="dxa"/>
-          </w:tblCellMar>
-        </w:tblPrEx>
         <w:trPr>
           <w:cantSplit/>
         </w:trPr>
@@ -24532,12 +23750,6 @@
         </w:tc>
       </w:tr>
       <w:tr>
-        <w:tblPrEx>
-          <w:tblCellMar>
-            <w:top w:w="0" w:type="dxa"/>
-            <w:bottom w:w="0" w:type="dxa"/>
-          </w:tblCellMar>
-        </w:tblPrEx>
         <w:trPr>
           <w:cantSplit/>
         </w:trPr>
@@ -24632,12 +23844,6 @@
         </w:tc>
       </w:tr>
       <w:tr>
-        <w:tblPrEx>
-          <w:tblCellMar>
-            <w:top w:w="0" w:type="dxa"/>
-            <w:bottom w:w="0" w:type="dxa"/>
-          </w:tblCellMar>
-        </w:tblPrEx>
         <w:trPr>
           <w:cantSplit/>
         </w:trPr>
@@ -24747,12 +23953,6 @@
         </w:tc>
       </w:tr>
       <w:tr>
-        <w:tblPrEx>
-          <w:tblCellMar>
-            <w:top w:w="0" w:type="dxa"/>
-            <w:bottom w:w="0" w:type="dxa"/>
-          </w:tblCellMar>
-        </w:tblPrEx>
         <w:trPr>
           <w:cantSplit/>
         </w:trPr>
@@ -24862,12 +24062,6 @@
         </w:tc>
       </w:tr>
       <w:tr>
-        <w:tblPrEx>
-          <w:tblCellMar>
-            <w:top w:w="0" w:type="dxa"/>
-            <w:bottom w:w="0" w:type="dxa"/>
-          </w:tblCellMar>
-        </w:tblPrEx>
         <w:trPr>
           <w:cantSplit/>
         </w:trPr>
@@ -24976,12 +24170,6 @@
         </w:tc>
       </w:tr>
       <w:tr>
-        <w:tblPrEx>
-          <w:tblCellMar>
-            <w:top w:w="0" w:type="dxa"/>
-            <w:bottom w:w="0" w:type="dxa"/>
-          </w:tblCellMar>
-        </w:tblPrEx>
         <w:trPr>
           <w:cantSplit/>
         </w:trPr>
@@ -25057,12 +24245,6 @@
         </w:tc>
       </w:tr>
       <w:tr>
-        <w:tblPrEx>
-          <w:tblCellMar>
-            <w:top w:w="0" w:type="dxa"/>
-            <w:bottom w:w="0" w:type="dxa"/>
-          </w:tblCellMar>
-        </w:tblPrEx>
         <w:trPr>
           <w:cantSplit/>
         </w:trPr>
@@ -25138,12 +24320,6 @@
         </w:tc>
       </w:tr>
       <w:tr>
-        <w:tblPrEx>
-          <w:tblCellMar>
-            <w:top w:w="0" w:type="dxa"/>
-            <w:bottom w:w="0" w:type="dxa"/>
-          </w:tblCellMar>
-        </w:tblPrEx>
         <w:trPr>
           <w:cantSplit/>
         </w:trPr>
@@ -25251,12 +24427,6 @@
         </w:tc>
       </w:tr>
       <w:tr>
-        <w:tblPrEx>
-          <w:tblCellMar>
-            <w:top w:w="0" w:type="dxa"/>
-            <w:bottom w:w="0" w:type="dxa"/>
-          </w:tblCellMar>
-        </w:tblPrEx>
         <w:trPr>
           <w:cantSplit/>
         </w:trPr>
@@ -25332,12 +24502,6 @@
         </w:tc>
       </w:tr>
       <w:tr>
-        <w:tblPrEx>
-          <w:tblCellMar>
-            <w:top w:w="0" w:type="dxa"/>
-            <w:bottom w:w="0" w:type="dxa"/>
-          </w:tblCellMar>
-        </w:tblPrEx>
         <w:trPr>
           <w:cantSplit/>
         </w:trPr>
@@ -25414,12 +24578,6 @@
         </w:tc>
       </w:tr>
       <w:tr>
-        <w:tblPrEx>
-          <w:tblCellMar>
-            <w:top w:w="0" w:type="dxa"/>
-            <w:bottom w:w="0" w:type="dxa"/>
-          </w:tblCellMar>
-        </w:tblPrEx>
         <w:trPr>
           <w:cantSplit/>
         </w:trPr>
@@ -25496,12 +24654,6 @@
         </w:tc>
       </w:tr>
       <w:tr>
-        <w:tblPrEx>
-          <w:tblCellMar>
-            <w:top w:w="0" w:type="dxa"/>
-            <w:bottom w:w="0" w:type="dxa"/>
-          </w:tblCellMar>
-        </w:tblPrEx>
         <w:trPr>
           <w:cantSplit/>
         </w:trPr>
@@ -29387,12 +28539,49 @@
     <w:p>
       <w:pPr>
         <w:spacing w:after="160" w:line="259" w:lineRule="auto"/>
+        <w:rPr>
+          <w:lang w:val="es-CO"/>
+        </w:rPr>
       </w:pPr>
       <w:r>
+        <w:rPr>
+          <w:lang w:val="es-CO"/>
+        </w:rPr>
         <w:t>P</w:t>
       </w:r>
       <w:r>
-        <w:t xml:space="preserve">SP Defect Recording Log </w:t>
+        <w:rPr>
+          <w:lang w:val="es-CO"/>
+        </w:rPr>
+        <w:t xml:space="preserve">SP </w:t>
+      </w:r>
+      <w:proofErr w:type="spellStart"/>
+      <w:r>
+        <w:rPr>
+          <w:lang w:val="es-CO"/>
+        </w:rPr>
+        <w:t>Defect</w:t>
+      </w:r>
+      <w:proofErr w:type="spellEnd"/>
+      <w:r>
+        <w:rPr>
+          <w:lang w:val="es-CO"/>
+        </w:rPr>
+        <w:t xml:space="preserve"> </w:t>
+      </w:r>
+      <w:proofErr w:type="spellStart"/>
+      <w:r>
+        <w:rPr>
+          <w:lang w:val="es-CO"/>
+        </w:rPr>
+        <w:t>Recording</w:t>
+      </w:r>
+      <w:proofErr w:type="spellEnd"/>
+      <w:r>
+        <w:rPr>
+          <w:lang w:val="es-CO"/>
+        </w:rPr>
+        <w:t xml:space="preserve"> Log </w:t>
       </w:r>
     </w:p>
     <w:tbl>
@@ -33130,8 +32319,975 @@
     </w:p>
     <w:p>
       <w:pPr>
+        <w:spacing w:line="360" w:lineRule="auto"/>
+        <w:jc w:val="both"/>
         <w:rPr>
-          <w:lang w:val="es-ES"/>
+          <w:b/>
+        </w:rPr>
+      </w:pPr>
+      <w:r>
+        <w:rPr>
+          <w:b/>
+        </w:rPr>
+        <w:lastRenderedPageBreak/>
+        <w:t>Metaphor/Architecture Specification Template</w:t>
+      </w:r>
+    </w:p>
+    <w:tbl>
+      <w:tblPr>
+        <w:tblW w:w="8928" w:type="dxa"/>
+        <w:tblLayout w:type="fixed"/>
+        <w:tblLook w:val="0000" w:firstRow="0" w:lastRow="0" w:firstColumn="0" w:lastColumn="0" w:noHBand="0" w:noVBand="0"/>
+      </w:tblPr>
+      <w:tblGrid>
+        <w:gridCol w:w="1008"/>
+        <w:gridCol w:w="4860"/>
+        <w:gridCol w:w="1080"/>
+        <w:gridCol w:w="1980"/>
+      </w:tblGrid>
+      <w:tr>
+        <w:trPr>
+          <w:cantSplit/>
+        </w:trPr>
+        <w:tc>
+          <w:tcPr>
+            <w:tcW w:w="1008" w:type="dxa"/>
+          </w:tcPr>
+          <w:p>
+            <w:pPr>
+              <w:rPr>
+                <w:sz w:val="20"/>
+                <w:szCs w:val="20"/>
+              </w:rPr>
+            </w:pPr>
+            <w:r>
+              <w:rPr>
+                <w:sz w:val="20"/>
+                <w:szCs w:val="20"/>
+              </w:rPr>
+              <w:t>Student</w:t>
+            </w:r>
+          </w:p>
+        </w:tc>
+        <w:tc>
+          <w:tcPr>
+            <w:tcW w:w="4860" w:type="dxa"/>
+            <w:tcBorders>
+              <w:bottom w:val="single" w:sz="6" w:space="0" w:color="auto"/>
+            </w:tcBorders>
+          </w:tcPr>
+          <w:p>
+            <w:pPr>
+              <w:rPr>
+                <w:sz w:val="20"/>
+                <w:szCs w:val="20"/>
+              </w:rPr>
+            </w:pPr>
+            <w:r>
+              <w:rPr>
+                <w:sz w:val="20"/>
+                <w:szCs w:val="20"/>
+              </w:rPr>
+              <w:t>Gabriel Castillo</w:t>
+            </w:r>
+          </w:p>
+        </w:tc>
+        <w:tc>
+          <w:tcPr>
+            <w:tcW w:w="1080" w:type="dxa"/>
+          </w:tcPr>
+          <w:p>
+            <w:pPr>
+              <w:rPr>
+                <w:sz w:val="20"/>
+                <w:szCs w:val="20"/>
+              </w:rPr>
+            </w:pPr>
+            <w:r>
+              <w:rPr>
+                <w:sz w:val="20"/>
+                <w:szCs w:val="20"/>
+              </w:rPr>
+              <w:t>Date</w:t>
+            </w:r>
+          </w:p>
+        </w:tc>
+        <w:tc>
+          <w:tcPr>
+            <w:tcW w:w="1980" w:type="dxa"/>
+            <w:tcBorders>
+              <w:bottom w:val="single" w:sz="6" w:space="0" w:color="auto"/>
+            </w:tcBorders>
+          </w:tcPr>
+          <w:p>
+            <w:pPr>
+              <w:rPr>
+                <w:sz w:val="20"/>
+                <w:szCs w:val="20"/>
+              </w:rPr>
+            </w:pPr>
+            <w:r>
+              <w:rPr>
+                <w:sz w:val="20"/>
+                <w:szCs w:val="20"/>
+              </w:rPr>
+              <w:t>28</w:t>
+            </w:r>
+          </w:p>
+        </w:tc>
+      </w:tr>
+      <w:tr>
+        <w:trPr>
+          <w:cantSplit/>
+        </w:trPr>
+        <w:tc>
+          <w:tcPr>
+            <w:tcW w:w="1008" w:type="dxa"/>
+          </w:tcPr>
+          <w:p>
+            <w:pPr>
+              <w:rPr>
+                <w:sz w:val="20"/>
+                <w:szCs w:val="20"/>
+              </w:rPr>
+            </w:pPr>
+            <w:r>
+              <w:rPr>
+                <w:sz w:val="20"/>
+                <w:szCs w:val="20"/>
+              </w:rPr>
+              <w:t>Program</w:t>
+            </w:r>
+          </w:p>
+        </w:tc>
+        <w:tc>
+          <w:tcPr>
+            <w:tcW w:w="4860" w:type="dxa"/>
+            <w:tcBorders>
+              <w:top w:val="single" w:sz="6" w:space="0" w:color="auto"/>
+              <w:bottom w:val="single" w:sz="6" w:space="0" w:color="auto"/>
+            </w:tcBorders>
+          </w:tcPr>
+          <w:p>
+            <w:pPr>
+              <w:rPr>
+                <w:sz w:val="20"/>
+                <w:szCs w:val="20"/>
+              </w:rPr>
+            </w:pPr>
+            <w:r>
+              <w:rPr>
+                <w:sz w:val="20"/>
+                <w:szCs w:val="20"/>
+              </w:rPr>
+              <w:t>PSP2.1</w:t>
+            </w:r>
+          </w:p>
+        </w:tc>
+        <w:tc>
+          <w:tcPr>
+            <w:tcW w:w="1080" w:type="dxa"/>
+          </w:tcPr>
+          <w:p>
+            <w:pPr>
+              <w:rPr>
+                <w:sz w:val="20"/>
+                <w:szCs w:val="20"/>
+              </w:rPr>
+            </w:pPr>
+            <w:r>
+              <w:rPr>
+                <w:sz w:val="20"/>
+                <w:szCs w:val="20"/>
+              </w:rPr>
+              <w:t>Program #</w:t>
+            </w:r>
+          </w:p>
+        </w:tc>
+        <w:tc>
+          <w:tcPr>
+            <w:tcW w:w="1980" w:type="dxa"/>
+            <w:tcBorders>
+              <w:top w:val="single" w:sz="6" w:space="0" w:color="auto"/>
+              <w:bottom w:val="single" w:sz="6" w:space="0" w:color="auto"/>
+            </w:tcBorders>
+          </w:tcPr>
+          <w:p>
+            <w:pPr>
+              <w:rPr>
+                <w:sz w:val="20"/>
+                <w:szCs w:val="20"/>
+              </w:rPr>
+            </w:pPr>
+            <w:r>
+              <w:rPr>
+                <w:sz w:val="20"/>
+                <w:szCs w:val="20"/>
+              </w:rPr>
+              <w:t>6</w:t>
+            </w:r>
+          </w:p>
+        </w:tc>
+      </w:tr>
+      <w:tr>
+        <w:trPr>
+          <w:cantSplit/>
+        </w:trPr>
+        <w:tc>
+          <w:tcPr>
+            <w:tcW w:w="1008" w:type="dxa"/>
+          </w:tcPr>
+          <w:p>
+            <w:pPr>
+              <w:rPr>
+                <w:sz w:val="20"/>
+                <w:szCs w:val="20"/>
+              </w:rPr>
+            </w:pPr>
+            <w:r>
+              <w:rPr>
+                <w:sz w:val="20"/>
+                <w:szCs w:val="20"/>
+              </w:rPr>
+              <w:t>Instructor</w:t>
+            </w:r>
+          </w:p>
+        </w:tc>
+        <w:tc>
+          <w:tcPr>
+            <w:tcW w:w="4860" w:type="dxa"/>
+            <w:tcBorders>
+              <w:top w:val="single" w:sz="6" w:space="0" w:color="auto"/>
+              <w:bottom w:val="single" w:sz="6" w:space="0" w:color="auto"/>
+            </w:tcBorders>
+          </w:tcPr>
+          <w:p>
+            <w:pPr>
+              <w:rPr>
+                <w:sz w:val="20"/>
+                <w:szCs w:val="20"/>
+              </w:rPr>
+            </w:pPr>
+          </w:p>
+        </w:tc>
+        <w:tc>
+          <w:tcPr>
+            <w:tcW w:w="1080" w:type="dxa"/>
+          </w:tcPr>
+          <w:p>
+            <w:pPr>
+              <w:rPr>
+                <w:sz w:val="20"/>
+                <w:szCs w:val="20"/>
+              </w:rPr>
+            </w:pPr>
+            <w:r>
+              <w:rPr>
+                <w:sz w:val="20"/>
+                <w:szCs w:val="20"/>
+              </w:rPr>
+              <w:t>Language</w:t>
+            </w:r>
+          </w:p>
+        </w:tc>
+        <w:tc>
+          <w:tcPr>
+            <w:tcW w:w="1980" w:type="dxa"/>
+            <w:tcBorders>
+              <w:top w:val="single" w:sz="6" w:space="0" w:color="auto"/>
+              <w:bottom w:val="single" w:sz="6" w:space="0" w:color="auto"/>
+            </w:tcBorders>
+          </w:tcPr>
+          <w:p>
+            <w:pPr>
+              <w:rPr>
+                <w:sz w:val="20"/>
+                <w:szCs w:val="20"/>
+              </w:rPr>
+            </w:pPr>
+            <w:r>
+              <w:rPr>
+                <w:sz w:val="20"/>
+                <w:szCs w:val="20"/>
+              </w:rPr>
+              <w:t>Java</w:t>
+            </w:r>
+          </w:p>
+        </w:tc>
+      </w:tr>
+    </w:tbl>
+    <w:p>
+      <w:pPr>
+        <w:rPr>
+          <w:sz w:val="16"/>
+          <w:szCs w:val="16"/>
+        </w:rPr>
+      </w:pPr>
+    </w:p>
+    <w:tbl>
+      <w:tblPr>
+        <w:tblW w:w="8928" w:type="dxa"/>
+        <w:tblLayout w:type="fixed"/>
+        <w:tblLook w:val="0000" w:firstRow="0" w:lastRow="0" w:firstColumn="0" w:lastColumn="0" w:noHBand="0" w:noVBand="0"/>
+      </w:tblPr>
+      <w:tblGrid>
+        <w:gridCol w:w="1584"/>
+        <w:gridCol w:w="7344"/>
+      </w:tblGrid>
+      <w:tr>
+        <w:trPr>
+          <w:cantSplit/>
+        </w:trPr>
+        <w:tc>
+          <w:tcPr>
+            <w:tcW w:w="1584" w:type="dxa"/>
+          </w:tcPr>
+          <w:p>
+            <w:pPr>
+              <w:rPr>
+                <w:b/>
+                <w:sz w:val="20"/>
+                <w:szCs w:val="20"/>
+              </w:rPr>
+            </w:pPr>
+            <w:r>
+              <w:rPr>
+                <w:b/>
+                <w:sz w:val="20"/>
+                <w:szCs w:val="20"/>
+              </w:rPr>
+              <w:t xml:space="preserve">Design </w:t>
+            </w:r>
+          </w:p>
+        </w:tc>
+        <w:tc>
+          <w:tcPr>
+            <w:tcW w:w="7344" w:type="dxa"/>
+            <w:tcBorders>
+              <w:bottom w:val="single" w:sz="6" w:space="0" w:color="auto"/>
+            </w:tcBorders>
+          </w:tcPr>
+          <w:p>
+            <w:pPr>
+              <w:rPr>
+                <w:sz w:val="20"/>
+                <w:szCs w:val="20"/>
+                <w:lang w:val="es-CO"/>
+              </w:rPr>
+            </w:pPr>
+            <w:r>
+              <w:rPr>
+                <w:sz w:val="20"/>
+                <w:szCs w:val="20"/>
+                <w:lang w:val="es-CO"/>
+              </w:rPr>
+              <w:t xml:space="preserve">La referencia es MVC el cual es un </w:t>
+            </w:r>
+            <w:proofErr w:type="spellStart"/>
+            <w:r>
+              <w:rPr>
+                <w:sz w:val="20"/>
+                <w:szCs w:val="20"/>
+                <w:lang w:val="es-CO"/>
+              </w:rPr>
+              <w:t>patron</w:t>
+            </w:r>
+            <w:proofErr w:type="spellEnd"/>
+            <w:r>
+              <w:rPr>
+                <w:sz w:val="20"/>
+                <w:szCs w:val="20"/>
+                <w:lang w:val="es-CO"/>
+              </w:rPr>
+              <w:t xml:space="preserve"> de diseño que permite desacoplar las capas de presentaci</w:t>
+            </w:r>
+            <w:r>
+              <w:rPr>
+                <w:sz w:val="20"/>
+                <w:szCs w:val="20"/>
+                <w:lang w:val="es-CO"/>
+              </w:rPr>
+              <w:t>ón de las que controlan y modelan el negocio.</w:t>
+            </w:r>
+          </w:p>
+        </w:tc>
+      </w:tr>
+      <w:tr>
+        <w:trPr>
+          <w:cantSplit/>
+        </w:trPr>
+        <w:tc>
+          <w:tcPr>
+            <w:tcW w:w="1584" w:type="dxa"/>
+          </w:tcPr>
+          <w:p>
+            <w:pPr>
+              <w:rPr>
+                <w:b/>
+                <w:sz w:val="20"/>
+                <w:szCs w:val="20"/>
+              </w:rPr>
+            </w:pPr>
+            <w:r>
+              <w:rPr>
+                <w:b/>
+                <w:sz w:val="20"/>
+                <w:szCs w:val="20"/>
+              </w:rPr>
+              <w:t>References</w:t>
+            </w:r>
+          </w:p>
+        </w:tc>
+        <w:tc>
+          <w:tcPr>
+            <w:tcW w:w="7344" w:type="dxa"/>
+            <w:tcBorders>
+              <w:top w:val="single" w:sz="6" w:space="0" w:color="auto"/>
+              <w:bottom w:val="single" w:sz="6" w:space="0" w:color="auto"/>
+            </w:tcBorders>
+          </w:tcPr>
+          <w:p>
+            <w:pPr>
+              <w:rPr>
+                <w:sz w:val="20"/>
+                <w:szCs w:val="20"/>
+              </w:rPr>
+            </w:pPr>
+          </w:p>
+        </w:tc>
+      </w:tr>
+      <w:tr>
+        <w:trPr>
+          <w:cantSplit/>
+        </w:trPr>
+        <w:tc>
+          <w:tcPr>
+            <w:tcW w:w="1584" w:type="dxa"/>
+          </w:tcPr>
+          <w:p>
+            <w:pPr>
+              <w:rPr>
+                <w:b/>
+                <w:sz w:val="20"/>
+                <w:szCs w:val="20"/>
+              </w:rPr>
+            </w:pPr>
+          </w:p>
+        </w:tc>
+        <w:tc>
+          <w:tcPr>
+            <w:tcW w:w="7344" w:type="dxa"/>
+            <w:tcBorders>
+              <w:top w:val="single" w:sz="6" w:space="0" w:color="auto"/>
+              <w:bottom w:val="single" w:sz="6" w:space="0" w:color="auto"/>
+            </w:tcBorders>
+          </w:tcPr>
+          <w:p>
+            <w:pPr>
+              <w:rPr>
+                <w:sz w:val="20"/>
+                <w:szCs w:val="20"/>
+              </w:rPr>
+            </w:pPr>
+          </w:p>
+        </w:tc>
+      </w:tr>
+      <w:tr>
+        <w:trPr>
+          <w:cantSplit/>
+        </w:trPr>
+        <w:tc>
+          <w:tcPr>
+            <w:tcW w:w="1584" w:type="dxa"/>
+          </w:tcPr>
+          <w:p>
+            <w:pPr>
+              <w:rPr>
+                <w:b/>
+                <w:sz w:val="20"/>
+                <w:szCs w:val="20"/>
+              </w:rPr>
+            </w:pPr>
+          </w:p>
+        </w:tc>
+        <w:tc>
+          <w:tcPr>
+            <w:tcW w:w="7344" w:type="dxa"/>
+            <w:tcBorders>
+              <w:top w:val="single" w:sz="6" w:space="0" w:color="auto"/>
+              <w:bottom w:val="single" w:sz="6" w:space="0" w:color="auto"/>
+            </w:tcBorders>
+          </w:tcPr>
+          <w:p>
+            <w:pPr>
+              <w:rPr>
+                <w:sz w:val="20"/>
+                <w:szCs w:val="20"/>
+              </w:rPr>
+            </w:pPr>
+          </w:p>
+        </w:tc>
+      </w:tr>
+      <w:tr>
+        <w:trPr>
+          <w:cantSplit/>
+        </w:trPr>
+        <w:tc>
+          <w:tcPr>
+            <w:tcW w:w="1584" w:type="dxa"/>
+          </w:tcPr>
+          <w:p>
+            <w:pPr>
+              <w:rPr>
+                <w:b/>
+                <w:sz w:val="20"/>
+                <w:szCs w:val="20"/>
+              </w:rPr>
+            </w:pPr>
+          </w:p>
+        </w:tc>
+        <w:tc>
+          <w:tcPr>
+            <w:tcW w:w="7344" w:type="dxa"/>
+            <w:tcBorders>
+              <w:top w:val="single" w:sz="6" w:space="0" w:color="auto"/>
+              <w:bottom w:val="single" w:sz="6" w:space="0" w:color="auto"/>
+            </w:tcBorders>
+          </w:tcPr>
+          <w:p>
+            <w:pPr>
+              <w:rPr>
+                <w:sz w:val="20"/>
+                <w:szCs w:val="20"/>
+              </w:rPr>
+            </w:pPr>
+          </w:p>
+        </w:tc>
+      </w:tr>
+    </w:tbl>
+    <w:p>
+      <w:pPr>
+        <w:rPr>
+          <w:sz w:val="16"/>
+          <w:szCs w:val="16"/>
+        </w:rPr>
+      </w:pPr>
+    </w:p>
+    <w:p>
+      <w:pPr>
+        <w:rPr>
+          <w:b/>
+          <w:sz w:val="20"/>
+          <w:szCs w:val="20"/>
+        </w:rPr>
+      </w:pPr>
+      <w:r>
+        <w:rPr>
+          <w:b/>
+          <w:sz w:val="20"/>
+          <w:szCs w:val="20"/>
+        </w:rPr>
+        <w:t xml:space="preserve">Graphical representation of </w:t>
+      </w:r>
+      <w:r>
+        <w:rPr>
+          <w:b/>
+          <w:sz w:val="20"/>
+          <w:szCs w:val="20"/>
+        </w:rPr>
+        <w:t xml:space="preserve">the </w:t>
+      </w:r>
+      <w:r>
+        <w:rPr>
+          <w:b/>
+          <w:sz w:val="20"/>
+          <w:szCs w:val="20"/>
+        </w:rPr>
+        <w:t>metaphor</w:t>
+      </w:r>
+    </w:p>
+    <w:p>
+      <w:pPr>
+        <w:rPr>
+          <w:b/>
+          <w:sz w:val="20"/>
+          <w:szCs w:val="20"/>
+        </w:rPr>
+      </w:pPr>
+    </w:p>
+    <w:p>
+      <w:pPr>
+        <w:rPr>
+          <w:b/>
+          <w:sz w:val="20"/>
+          <w:szCs w:val="20"/>
+        </w:rPr>
+      </w:pPr>
+    </w:p>
+    <w:p>
+      <w:pPr>
+        <w:rPr>
+          <w:b/>
+          <w:sz w:val="20"/>
+          <w:szCs w:val="20"/>
+        </w:rPr>
+      </w:pPr>
+    </w:p>
+    <w:p>
+      <w:pPr>
+        <w:rPr>
+          <w:b/>
+          <w:sz w:val="20"/>
+          <w:szCs w:val="20"/>
+        </w:rPr>
+      </w:pPr>
+      <w:r>
+        <w:rPr>
+          <w:b/>
+          <w:noProof/>
+          <w:sz w:val="20"/>
+          <w:szCs w:val="20"/>
+          <w:lang w:val="es-CO" w:eastAsia="es-CO"/>
+        </w:rPr>
+        <w:drawing>
+          <wp:inline distT="0" distB="0" distL="0" distR="0">
+            <wp:extent cx="5934075" cy="3876675"/>
+            <wp:effectExtent l="0" t="0" r="9525" b="9525"/>
+            <wp:docPr id="1" name="Picture 1"/>
+            <wp:cNvGraphicFramePr>
+              <a:graphicFrameLocks xmlns:a="http://schemas.openxmlformats.org/drawingml/2006/main" noChangeAspect="1"/>
+            </wp:cNvGraphicFramePr>
+            <a:graphic xmlns:a="http://schemas.openxmlformats.org/drawingml/2006/main">
+              <a:graphicData uri="http://schemas.openxmlformats.org/drawingml/2006/picture">
+                <pic:pic xmlns:pic="http://schemas.openxmlformats.org/drawingml/2006/picture">
+                  <pic:nvPicPr>
+                    <pic:cNvPr id="0" name="Picture 1"/>
+                    <pic:cNvPicPr>
+                      <a:picLocks noChangeAspect="1" noChangeArrowheads="1"/>
+                    </pic:cNvPicPr>
+                  </pic:nvPicPr>
+                  <pic:blipFill>
+                    <a:blip r:embed="rId5">
+                      <a:extLst>
+                        <a:ext uri="{28A0092B-C50C-407E-A947-70E740481C1C}">
+                          <a14:useLocalDpi xmlns:a14="http://schemas.microsoft.com/office/drawing/2010/main" val="0"/>
+                        </a:ext>
+                      </a:extLst>
+                    </a:blip>
+                    <a:srcRect/>
+                    <a:stretch>
+                      <a:fillRect/>
+                    </a:stretch>
+                  </pic:blipFill>
+                  <pic:spPr bwMode="auto">
+                    <a:xfrm>
+                      <a:off x="0" y="0"/>
+                      <a:ext cx="5934075" cy="3876675"/>
+                    </a:xfrm>
+                    <a:prstGeom prst="rect">
+                      <a:avLst/>
+                    </a:prstGeom>
+                    <a:noFill/>
+                    <a:ln>
+                      <a:noFill/>
+                    </a:ln>
+                  </pic:spPr>
+                </pic:pic>
+              </a:graphicData>
+            </a:graphic>
+          </wp:inline>
+        </w:drawing>
+      </w:r>
+    </w:p>
+    <w:p>
+      <w:pPr>
+        <w:rPr>
+          <w:b/>
+          <w:sz w:val="20"/>
+          <w:szCs w:val="20"/>
+        </w:rPr>
+      </w:pPr>
+    </w:p>
+    <w:p>
+      <w:pPr>
+        <w:rPr>
+          <w:b/>
+          <w:sz w:val="20"/>
+          <w:szCs w:val="20"/>
+        </w:rPr>
+      </w:pPr>
+    </w:p>
+    <w:p>
+      <w:pPr>
+        <w:rPr>
+          <w:b/>
+          <w:sz w:val="20"/>
+          <w:szCs w:val="20"/>
+        </w:rPr>
+      </w:pPr>
+    </w:p>
+    <w:p>
+      <w:pPr>
+        <w:rPr>
+          <w:b/>
+          <w:sz w:val="28"/>
+          <w:szCs w:val="28"/>
+          <w:lang w:val="es-CO"/>
+        </w:rPr>
+      </w:pPr>
+      <w:r>
+        <w:rPr>
+          <w:b/>
+          <w:sz w:val="28"/>
+          <w:szCs w:val="28"/>
+          <w:lang w:val="es-CO"/>
+        </w:rPr>
+        <w:t xml:space="preserve">Textual </w:t>
+      </w:r>
+      <w:proofErr w:type="spellStart"/>
+      <w:r>
+        <w:rPr>
+          <w:b/>
+          <w:sz w:val="28"/>
+          <w:szCs w:val="28"/>
+          <w:lang w:val="es-CO"/>
+        </w:rPr>
+        <w:t>representation</w:t>
+      </w:r>
+      <w:proofErr w:type="spellEnd"/>
+      <w:r>
+        <w:rPr>
+          <w:b/>
+          <w:sz w:val="28"/>
+          <w:szCs w:val="28"/>
+          <w:lang w:val="es-CO"/>
+        </w:rPr>
+        <w:t xml:space="preserve"> of </w:t>
+      </w:r>
+      <w:proofErr w:type="spellStart"/>
+      <w:r>
+        <w:rPr>
+          <w:b/>
+          <w:sz w:val="28"/>
+          <w:szCs w:val="28"/>
+          <w:lang w:val="es-CO"/>
+        </w:rPr>
+        <w:t>metaphor</w:t>
+      </w:r>
+      <w:proofErr w:type="spellEnd"/>
+    </w:p>
+    <w:p>
+      <w:pPr>
+        <w:rPr>
+          <w:b/>
+          <w:sz w:val="20"/>
+          <w:szCs w:val="20"/>
+          <w:lang w:val="es-CO"/>
+        </w:rPr>
+      </w:pPr>
+    </w:p>
+    <w:p>
+      <w:pPr>
+        <w:rPr>
+          <w:rFonts w:ascii="Arial" w:hAnsi="Arial" w:cs="Arial"/>
+          <w:b/>
+          <w:lang w:val="es-CO"/>
+        </w:rPr>
+      </w:pPr>
+      <w:r>
+        <w:rPr>
+          <w:rFonts w:ascii="Arial" w:hAnsi="Arial" w:cs="Arial"/>
+          <w:b/>
+          <w:lang w:val="es-CO"/>
+        </w:rPr>
+        <w:t xml:space="preserve">Al usar el </w:t>
+      </w:r>
+      <w:r>
+        <w:rPr>
+          <w:rFonts w:ascii="Arial" w:hAnsi="Arial" w:cs="Arial"/>
+          <w:b/>
+          <w:lang w:val="es-CO"/>
+        </w:rPr>
+        <w:t>patrón</w:t>
+      </w:r>
+      <w:bookmarkStart w:id="0" w:name="_GoBack"/>
+      <w:bookmarkEnd w:id="0"/>
+      <w:r>
+        <w:rPr>
+          <w:rFonts w:ascii="Arial" w:hAnsi="Arial" w:cs="Arial"/>
+          <w:b/>
+          <w:lang w:val="es-CO"/>
+        </w:rPr>
+        <w:t xml:space="preserve"> Modelo Vista Controlador la aplicación tiene dos clases principales que sirven como inicio.</w:t>
+      </w:r>
+    </w:p>
+    <w:p>
+      <w:pPr>
+        <w:rPr>
+          <w:rFonts w:ascii="Arial" w:hAnsi="Arial" w:cs="Arial"/>
+          <w:b/>
+          <w:lang w:val="es-CO"/>
+        </w:rPr>
+      </w:pPr>
+    </w:p>
+    <w:p>
+      <w:pPr>
+        <w:pStyle w:val="ScriptTableBullets1"/>
+        <w:rPr>
+          <w:rFonts w:ascii="Arial" w:hAnsi="Arial" w:cs="Arial"/>
+          <w:sz w:val="24"/>
+          <w:szCs w:val="24"/>
+          <w:lang w:val="es-CO"/>
+        </w:rPr>
+      </w:pPr>
+      <w:r>
+        <w:rPr>
+          <w:rFonts w:ascii="Arial" w:hAnsi="Arial" w:cs="Arial"/>
+          <w:sz w:val="24"/>
+          <w:szCs w:val="24"/>
+          <w:lang w:val="es-CO"/>
+        </w:rPr>
+        <w:t xml:space="preserve">App: Controlador el cual es el inicio de la aplicación de consola enviando los datos de prueba calculados en </w:t>
+      </w:r>
+      <w:proofErr w:type="spellStart"/>
+      <w:r>
+        <w:rPr>
+          <w:rFonts w:ascii="Arial" w:hAnsi="Arial" w:cs="Arial"/>
+          <w:sz w:val="24"/>
+          <w:szCs w:val="24"/>
+          <w:lang w:val="es-CO"/>
+        </w:rPr>
+        <w:t>MetodoProbe</w:t>
+      </w:r>
+      <w:proofErr w:type="spellEnd"/>
+      <w:r>
+        <w:rPr>
+          <w:rFonts w:ascii="Arial" w:hAnsi="Arial" w:cs="Arial"/>
+          <w:sz w:val="24"/>
+          <w:szCs w:val="24"/>
+          <w:lang w:val="es-CO"/>
+        </w:rPr>
+        <w:t xml:space="preserve"> directamente a la </w:t>
+      </w:r>
+      <w:proofErr w:type="spellStart"/>
+      <w:r>
+        <w:rPr>
+          <w:rFonts w:ascii="Arial" w:hAnsi="Arial" w:cs="Arial"/>
+          <w:sz w:val="24"/>
+          <w:szCs w:val="24"/>
+          <w:lang w:val="es-CO"/>
+        </w:rPr>
+        <w:t>VistaConsola</w:t>
+      </w:r>
+      <w:proofErr w:type="spellEnd"/>
+      <w:r>
+        <w:rPr>
+          <w:rFonts w:ascii="Arial" w:hAnsi="Arial" w:cs="Arial"/>
+          <w:sz w:val="24"/>
+          <w:szCs w:val="24"/>
+          <w:lang w:val="es-CO"/>
+        </w:rPr>
+        <w:t xml:space="preserve"> la cual imprime el mensaje final</w:t>
+      </w:r>
+    </w:p>
+    <w:p>
+      <w:pPr>
+        <w:pStyle w:val="ScriptTableBullets1"/>
+        <w:rPr>
+          <w:rFonts w:ascii="Arial" w:hAnsi="Arial" w:cs="Arial"/>
+          <w:sz w:val="24"/>
+          <w:szCs w:val="24"/>
+          <w:lang w:val="es-CO"/>
+        </w:rPr>
+      </w:pPr>
+      <w:proofErr w:type="spellStart"/>
+      <w:r>
+        <w:rPr>
+          <w:rFonts w:ascii="Arial" w:hAnsi="Arial" w:cs="Arial"/>
+          <w:sz w:val="24"/>
+          <w:szCs w:val="24"/>
+          <w:lang w:val="es-CO"/>
+        </w:rPr>
+        <w:lastRenderedPageBreak/>
+        <w:t>Main</w:t>
+      </w:r>
+      <w:proofErr w:type="spellEnd"/>
+      <w:r>
+        <w:rPr>
+          <w:rFonts w:ascii="Arial" w:hAnsi="Arial" w:cs="Arial"/>
+          <w:sz w:val="24"/>
+          <w:szCs w:val="24"/>
+          <w:lang w:val="es-CO"/>
+        </w:rPr>
+        <w:t xml:space="preserve">: Controlador desarrollado para el despliegue de la aplicación web el cual llamando el método </w:t>
+      </w:r>
+      <w:proofErr w:type="spellStart"/>
+      <w:r>
+        <w:rPr>
+          <w:rFonts w:ascii="Arial" w:hAnsi="Arial" w:cs="Arial"/>
+          <w:sz w:val="24"/>
+          <w:szCs w:val="24"/>
+          <w:lang w:val="es-CO"/>
+        </w:rPr>
+        <w:t>Probe</w:t>
+      </w:r>
+      <w:proofErr w:type="spellEnd"/>
+      <w:r>
+        <w:rPr>
+          <w:rFonts w:ascii="Arial" w:hAnsi="Arial" w:cs="Arial"/>
+          <w:sz w:val="24"/>
+          <w:szCs w:val="24"/>
+          <w:lang w:val="es-CO"/>
+        </w:rPr>
+        <w:t xml:space="preserve"> envía los parámetros a </w:t>
+      </w:r>
+      <w:proofErr w:type="spellStart"/>
+      <w:r>
+        <w:rPr>
+          <w:rFonts w:ascii="Arial" w:hAnsi="Arial" w:cs="Arial"/>
+          <w:sz w:val="24"/>
+          <w:szCs w:val="24"/>
+          <w:lang w:val="es-CO"/>
+        </w:rPr>
+        <w:t>VistaWeb</w:t>
+      </w:r>
+      <w:proofErr w:type="spellEnd"/>
+      <w:r>
+        <w:rPr>
+          <w:rFonts w:ascii="Arial" w:hAnsi="Arial" w:cs="Arial"/>
+          <w:sz w:val="24"/>
+          <w:szCs w:val="24"/>
+          <w:lang w:val="es-CO"/>
+        </w:rPr>
+        <w:t xml:space="preserve"> la cual es la encargada de mostrar el re</w:t>
+      </w:r>
+      <w:r>
+        <w:rPr>
+          <w:rFonts w:ascii="Arial" w:hAnsi="Arial" w:cs="Arial"/>
+          <w:sz w:val="24"/>
+          <w:szCs w:val="24"/>
+          <w:lang w:val="es-CO"/>
+        </w:rPr>
+        <w:t>sultado en este tipo de ambiente</w:t>
+      </w:r>
+      <w:r>
+        <w:rPr>
+          <w:lang w:val="es-CO"/>
+        </w:rPr>
+        <w:br w:type="page"/>
+      </w:r>
+      <w:r>
+        <w:rPr>
+          <w:lang w:val="es-CO"/>
+        </w:rPr>
+        <w:lastRenderedPageBreak/>
+        <w:t xml:space="preserve"> </w:t>
+      </w:r>
+    </w:p>
+    <w:p>
+      <w:pPr>
+        <w:rPr>
+          <w:lang w:val="es-CO"/>
         </w:rPr>
       </w:pPr>
     </w:p>
@@ -33527,6 +33683,147 @@
     </w:lvl>
   </w:abstractNum>
   <w:abstractNum w:abstractNumId="6">
+    <w:nsid w:val="6368614A"/>
+    <w:multiLevelType w:val="hybridMultilevel"/>
+    <w:tmpl w:val="F3CC8954"/>
+    <w:lvl w:ilvl="0" w:tplc="C4FA4FAC">
+      <w:start w:val="1"/>
+      <w:numFmt w:val="bullet"/>
+      <w:pStyle w:val="FrmInstBullet1"/>
+      <w:lvlText w:val="-"/>
+      <w:lvlJc w:val="left"/>
+      <w:pPr>
+        <w:tabs>
+          <w:tab w:val="num" w:pos="360"/>
+        </w:tabs>
+        <w:ind w:left="180" w:hanging="180"/>
+      </w:pPr>
+      <w:rPr>
+        <w:rFonts w:ascii="font38" w:hAnsi="font38" w:hint="default"/>
+      </w:rPr>
+    </w:lvl>
+    <w:lvl w:ilvl="1" w:tplc="04090001">
+      <w:start w:val="1"/>
+      <w:numFmt w:val="bullet"/>
+      <w:lvlText w:val=""/>
+      <w:lvlJc w:val="left"/>
+      <w:pPr>
+        <w:tabs>
+          <w:tab w:val="num" w:pos="1440"/>
+        </w:tabs>
+        <w:ind w:left="1440" w:hanging="360"/>
+      </w:pPr>
+      <w:rPr>
+        <w:rFonts w:ascii="Symbol" w:hAnsi="Symbol" w:hint="default"/>
+      </w:rPr>
+    </w:lvl>
+    <w:lvl w:ilvl="2" w:tplc="04090005" w:tentative="1">
+      <w:start w:val="1"/>
+      <w:numFmt w:val="bullet"/>
+      <w:lvlText w:val=""/>
+      <w:lvlJc w:val="left"/>
+      <w:pPr>
+        <w:tabs>
+          <w:tab w:val="num" w:pos="2160"/>
+        </w:tabs>
+        <w:ind w:left="2160" w:hanging="360"/>
+      </w:pPr>
+      <w:rPr>
+        <w:rFonts w:ascii="Wingdings" w:hAnsi="Wingdings" w:hint="default"/>
+      </w:rPr>
+    </w:lvl>
+    <w:lvl w:ilvl="3" w:tplc="04090001" w:tentative="1">
+      <w:start w:val="1"/>
+      <w:numFmt w:val="bullet"/>
+      <w:lvlText w:val=""/>
+      <w:lvlJc w:val="left"/>
+      <w:pPr>
+        <w:tabs>
+          <w:tab w:val="num" w:pos="2880"/>
+        </w:tabs>
+        <w:ind w:left="2880" w:hanging="360"/>
+      </w:pPr>
+      <w:rPr>
+        <w:rFonts w:ascii="Symbol" w:hAnsi="Symbol" w:hint="default"/>
+      </w:rPr>
+    </w:lvl>
+    <w:lvl w:ilvl="4" w:tplc="04090003" w:tentative="1">
+      <w:start w:val="1"/>
+      <w:numFmt w:val="bullet"/>
+      <w:lvlText w:val="o"/>
+      <w:lvlJc w:val="left"/>
+      <w:pPr>
+        <w:tabs>
+          <w:tab w:val="num" w:pos="3600"/>
+        </w:tabs>
+        <w:ind w:left="3600" w:hanging="360"/>
+      </w:pPr>
+      <w:rPr>
+        <w:rFonts w:ascii="Courier New" w:hAnsi="Courier New" w:hint="default"/>
+      </w:rPr>
+    </w:lvl>
+    <w:lvl w:ilvl="5" w:tplc="04090005" w:tentative="1">
+      <w:start w:val="1"/>
+      <w:numFmt w:val="bullet"/>
+      <w:lvlText w:val=""/>
+      <w:lvlJc w:val="left"/>
+      <w:pPr>
+        <w:tabs>
+          <w:tab w:val="num" w:pos="4320"/>
+        </w:tabs>
+        <w:ind w:left="4320" w:hanging="360"/>
+      </w:pPr>
+      <w:rPr>
+        <w:rFonts w:ascii="Wingdings" w:hAnsi="Wingdings" w:hint="default"/>
+      </w:rPr>
+    </w:lvl>
+    <w:lvl w:ilvl="6" w:tplc="04090001" w:tentative="1">
+      <w:start w:val="1"/>
+      <w:numFmt w:val="bullet"/>
+      <w:lvlText w:val=""/>
+      <w:lvlJc w:val="left"/>
+      <w:pPr>
+        <w:tabs>
+          <w:tab w:val="num" w:pos="5040"/>
+        </w:tabs>
+        <w:ind w:left="5040" w:hanging="360"/>
+      </w:pPr>
+      <w:rPr>
+        <w:rFonts w:ascii="Symbol" w:hAnsi="Symbol" w:hint="default"/>
+      </w:rPr>
+    </w:lvl>
+    <w:lvl w:ilvl="7" w:tplc="04090003" w:tentative="1">
+      <w:start w:val="1"/>
+      <w:numFmt w:val="bullet"/>
+      <w:lvlText w:val="o"/>
+      <w:lvlJc w:val="left"/>
+      <w:pPr>
+        <w:tabs>
+          <w:tab w:val="num" w:pos="5760"/>
+        </w:tabs>
+        <w:ind w:left="5760" w:hanging="360"/>
+      </w:pPr>
+      <w:rPr>
+        <w:rFonts w:ascii="Courier New" w:hAnsi="Courier New" w:hint="default"/>
+      </w:rPr>
+    </w:lvl>
+    <w:lvl w:ilvl="8" w:tplc="04090005" w:tentative="1">
+      <w:start w:val="1"/>
+      <w:numFmt w:val="bullet"/>
+      <w:lvlText w:val=""/>
+      <w:lvlJc w:val="left"/>
+      <w:pPr>
+        <w:tabs>
+          <w:tab w:val="num" w:pos="6480"/>
+        </w:tabs>
+        <w:ind w:left="6480" w:hanging="360"/>
+      </w:pPr>
+      <w:rPr>
+        <w:rFonts w:ascii="Wingdings" w:hAnsi="Wingdings" w:hint="default"/>
+      </w:rPr>
+    </w:lvl>
+  </w:abstractNum>
+  <w:abstractNum w:abstractNumId="7">
     <w:nsid w:val="6B631069"/>
     <w:multiLevelType w:val="singleLevel"/>
     <w:tmpl w:val="25326EA6"/>
@@ -33546,7 +33843,7 @@
       </w:rPr>
     </w:lvl>
   </w:abstractNum>
-  <w:abstractNum w:abstractNumId="7">
+  <w:abstractNum w:abstractNumId="8">
     <w:nsid w:val="6D5E7F22"/>
     <w:multiLevelType w:val="singleLevel"/>
     <w:tmpl w:val="25326EA6"/>
@@ -33573,13 +33870,13 @@
     <w:abstractNumId w:val="1"/>
   </w:num>
   <w:num w:numId="3">
-    <w:abstractNumId w:val="7"/>
+    <w:abstractNumId w:val="8"/>
   </w:num>
   <w:num w:numId="4">
     <w:abstractNumId w:val="0"/>
   </w:num>
   <w:num w:numId="5">
-    <w:abstractNumId w:val="6"/>
+    <w:abstractNumId w:val="7"/>
   </w:num>
   <w:num w:numId="6">
     <w:abstractNumId w:val="5"/>
@@ -33589,6 +33886,9 @@
   </w:num>
   <w:num w:numId="8">
     <w:abstractNumId w:val="4"/>
+  </w:num>
+  <w:num w:numId="9">
+    <w:abstractNumId w:val="6"/>
   </w:num>
 </w:numbering>
 </file>
@@ -34159,6 +34459,62 @@
       <w:lang w:eastAsia="es-CO"/>
     </w:rPr>
   </w:style>
+  <w:style w:type="paragraph" w:customStyle="1" w:styleId="FrmInstTitle">
+    <w:name w:val="FrmInstTitle"/>
+    <w:rsid w:val="00F679E7"/>
+    <w:pPr>
+      <w:spacing w:after="120" w:line="240" w:lineRule="auto"/>
+    </w:pPr>
+    <w:rPr>
+      <w:rFonts w:ascii="Arial" w:eastAsia="Times New Roman" w:hAnsi="Arial" w:cs="Arial"/>
+      <w:b/>
+      <w:bCs/>
+      <w:sz w:val="20"/>
+      <w:szCs w:val="20"/>
+      <w:lang w:val="en-US"/>
+    </w:rPr>
+  </w:style>
+  <w:style w:type="paragraph" w:customStyle="1" w:styleId="FrmInstHeading">
+    <w:name w:val="FrmInstHeading"/>
+    <w:rsid w:val="00F679E7"/>
+    <w:pPr>
+      <w:spacing w:after="0" w:line="240" w:lineRule="auto"/>
+    </w:pPr>
+    <w:rPr>
+      <w:rFonts w:ascii="Arial" w:eastAsia="Times New Roman" w:hAnsi="Arial" w:cs="Arial"/>
+      <w:b/>
+      <w:sz w:val="20"/>
+      <w:szCs w:val="20"/>
+      <w:lang w:val="en-US"/>
+    </w:rPr>
+  </w:style>
+  <w:style w:type="paragraph" w:customStyle="1" w:styleId="FrmInstText">
+    <w:name w:val="FrmInstText"/>
+    <w:rsid w:val="00F679E7"/>
+    <w:pPr>
+      <w:spacing w:after="0" w:line="240" w:lineRule="auto"/>
+    </w:pPr>
+    <w:rPr>
+      <w:rFonts w:ascii="Times New Roman" w:eastAsia="Times New Roman" w:hAnsi="Times New Roman" w:cs="Times New Roman"/>
+      <w:sz w:val="20"/>
+      <w:szCs w:val="20"/>
+      <w:lang w:val="en-US"/>
+    </w:rPr>
+  </w:style>
+  <w:style w:type="paragraph" w:customStyle="1" w:styleId="FrmInstBullet1">
+    <w:name w:val="FrmInstBullet1"/>
+    <w:basedOn w:val="FrmInstText"/>
+    <w:rsid w:val="00F679E7"/>
+    <w:pPr>
+      <w:numPr>
+        <w:numId w:val="9"/>
+      </w:numPr>
+      <w:tabs>
+        <w:tab w:val="clear" w:pos="360"/>
+        <w:tab w:val="left" w:pos="180"/>
+      </w:tabs>
+    </w:pPr>
+  </w:style>
 </w:styles>
 </file>
 

</xml_diff>